<commit_message>
Jusitifico el doc y agrego el nombre
</commit_message>
<xml_diff>
--- a/TareaArchOrd/documento.docx
+++ b/TareaArchOrd/documento.docx
@@ -3,74 +3,128 @@
 <w:document xmlns:wpc="http://schemas.microsoft.com/office/word/2010/wordprocessingCanvas" xmlns:mc="http://schemas.openxmlformats.org/markup-compatibility/2006" xmlns:o="urn:schemas-microsoft-com:office:office" xmlns:r="http://schemas.openxmlformats.org/officeDocument/2006/relationships" xmlns:m="http://schemas.openxmlformats.org/officeDocument/2006/math" xmlns:v="urn:schemas-microsoft-com:vml" xmlns:wp14="http://schemas.microsoft.com/office/word/2010/wordprocessingDrawing" xmlns:wp="http://schemas.openxmlformats.org/drawingml/2006/wordprocessingDrawing" xmlns:w10="urn:schemas-microsoft-com:office:word" xmlns:w="http://schemas.openxmlformats.org/wordprocessingml/2006/main" xmlns:w14="http://schemas.microsoft.com/office/word/2010/wordml" xmlns:w15="http://schemas.microsoft.com/office/word/2012/wordml" xmlns:wpg="http://schemas.microsoft.com/office/word/2010/wordprocessingGroup" xmlns:wpi="http://schemas.microsoft.com/office/word/2010/wordprocessingInk" xmlns:a="http://schemas.openxmlformats.org/drawingml/2006/main" xmlns:wne="http://schemas.microsoft.com/office/word/2006/wordml" xmlns:wps="http://schemas.microsoft.com/office/word/2010/wordprocessingShape" mc:Ignorable="w14 w15 wp14">
   <w:body>
     <w:p>
+      <w:pPr>
+        <w:jc w:val="both"/>
+      </w:pPr>
+      <w:r>
+        <w:t xml:space="preserve">Juan Fernando Rengifo Meneses.</w:t>
+      </w:r>
+      <w:r/>
+    </w:p>
+    <w:p>
+      <w:pPr>
+        <w:jc w:val="both"/>
+      </w:pPr>
       <w:r>
         <w:t xml:space="preserve">Comparación algoritmos de ordenamiento:</w:t>
       </w:r>
       <w:r/>
     </w:p>
     <w:p>
+      <w:pPr>
+        <w:jc w:val="both"/>
+      </w:pPr>
       <w:r>
         <w:t xml:space="preserve">Problemas: </w:t>
       </w:r>
       <w:r/>
     </w:p>
     <w:p>
+      <w:pPr>
+        <w:jc w:val="both"/>
+      </w:pPr>
       <w:r>
         <w:t xml:space="preserve">Tuve problemas para pensar la estructura del código para manejar los archivos que se iban generando con los números aleatorios y los que se generarían después de ordenarlos. </w:t>
       </w:r>
       <w:r/>
     </w:p>
     <w:p>
+      <w:pPr>
+        <w:jc w:val="both"/>
+      </w:pPr>
       <w:r>
         <w:t xml:space="preserve">Decidí hacer todo en un mismo código, el generador de los archivos con números aleatorios y el que los ordena y además guarda las estadísticas.</w:t>
       </w:r>
       <w:r/>
     </w:p>
     <w:p>
+      <w:pPr>
+        <w:jc w:val="both"/>
+      </w:pPr>
       <w:r>
-        <w:t xml:space="preserve">También se me dificultó el escoger la cantidad de datos para el archivo final, dado que si ponía valores superiores por lo menos a 50 millones, el programa no lograba crear un arreglo de un tamaño tan grande. Por lo tanto, escogí 1 millón que mostraba bastante bien las diferencias entre los diferentes algoritmos.</w:t>
+        <w:t xml:space="preserve">También se me dificultó el escoger la cantidad de datos pa</w:t>
+      </w:r>
+      <w:r>
+        <w:t xml:space="preserve">ra el archivo final, dado que si ponía valores superiores por lo menos a 50 millones, el programa no lograba crear un arreglo de un tamaño tan grande. Por lo tanto, escogí 1 millón que mostraba bastante bien las diferencias entre los diferentes algoritmos.</w:t>
       </w:r>
       <w:r/>
     </w:p>
     <w:p>
+      <w:pPr>
+        <w:jc w:val="both"/>
+      </w:pPr>
       <w:r>
         <w:t xml:space="preserve">Por último, tuve problema para hacer que ordenaran el mismo archivo y no que me tocara generar archivos aleatorios diferentes para cada algoritmo de ordenamiento.</w:t>
       </w:r>
       <w:r/>
     </w:p>
     <w:p>
+      <w:pPr>
+        <w:jc w:val="both"/>
+      </w:pPr>
       <w:r>
         <w:t xml:space="preserve">Cosas que me gustaron:</w:t>
       </w:r>
       <w:r/>
     </w:p>
     <w:p>
+      <w:pPr>
+        <w:jc w:val="both"/>
+      </w:pPr>
       <w:r>
-        <w:t xml:space="preserve">Me gustó el manejo de los archivos de texto, cuando ví estructuras de datos hace 4 años, me costó muchísimo y creo que no los aprendí realmente bien, pero siento que esta vez con el desarrollo de este trabajo y las distintas pruebas que realicé aprendí muchas cosas.</w:t>
+        <w:t xml:space="preserve">Me gustó e</w:t>
+      </w:r>
+      <w:r>
+        <w:t xml:space="preserve">l manejo de los archivos de texto, cuando ví estructuras de datos hace 4 años, me costó muchísimo y creo que no los aprendí realmente bien, pero siento que esta vez con el desarrollo de este trabajo y las distintas pruebas que realicé aprendí muchas cosas.</w:t>
       </w:r>
       <w:r/>
     </w:p>
     <w:p>
+      <w:pPr>
+        <w:jc w:val="both"/>
+      </w:pPr>
       <w:r>
         <w:t xml:space="preserve">Aprendizajes:</w:t>
       </w:r>
       <w:r/>
     </w:p>
     <w:p>
+      <w:pPr>
+        <w:jc w:val="both"/>
+      </w:pPr>
       <w:r>
         <w:t xml:space="preserve">Son muchas cosas, como lo mencioné anteriormente el manejo de archivos de texto en C. </w:t>
       </w:r>
       <w:r/>
     </w:p>
     <w:p>
+      <w:pPr>
+        <w:jc w:val="both"/>
+      </w:pPr>
       <w:r>
         <w:t xml:space="preserve">También aprendí a manejar la librería time.h, logrando calcular de forma más exacta el tiempo de ejecución de cada algorítmo de ordenamiento.</w:t>
       </w:r>
       <w:r/>
     </w:p>
     <w:p>
+      <w:pPr>
+        <w:jc w:val="both"/>
+      </w:pPr>
       <w:r>
-        <w:t xml:space="preserve">Por supuesto aprendí mucho más de los algoritmos de ordenamiento, dado los resultados que obtuve. Dentro de los cuales me gustaría destacar, el hecho de que para pequeñas cantidades de datos inserción es más rápido que merge sort, además, cuando el arreglo está ya ordenado, inserción es el que menos comparaciones hace.</w:t>
+        <w:t xml:space="preserve">Por supuesto aprendí mucho más de los algoritmos de ordenamiento</w:t>
+      </w:r>
+      <w:r>
+        <w:t xml:space="preserve">, dado los resultados que obtuve. Dentro de los cuales me gustaría destacar, el hecho de que para pequeñas cantidades de datos inserción es más rápido que merge sort, además, cuando el arreglo está ya ordenado, inserción es el que menos comparaciones hace.</w:t>
       </w:r>
       <w:r/>
     </w:p>
@@ -93,7 +147,6 @@
       <w:pPr>
         <w:spacing w:lineRule="auto" w:line="240" w:after="0"/>
       </w:pPr>
-      <w:r/>
       <w:r>
         <w:separator/>
       </w:r>
@@ -105,7 +158,6 @@
       <w:pPr>
         <w:spacing w:lineRule="auto" w:line="240" w:after="0"/>
       </w:pPr>
-      <w:r/>
       <w:r>
         <w:continuationSeparator/>
       </w:r>
@@ -284,10 +336,9 @@
     <w:lsdException w:name="Bibliography" w:uiPriority="37"/>
     <w:lsdException w:name="TOC Heading" w:uiPriority="39" w:qFormat="1"/>
   </w:latentStyles>
-  <w:style w:type="character" w:styleId="12">
+  <w:style w:type="character" w:styleId="390">
     <w:name w:val="Heading 1 Char"/>
-    <w:basedOn w:val="9"/>
-    <w:link w:val="373"/>
+    <w:link w:val="548"/>
     <w:uiPriority w:val="9"/>
     <w:rPr>
       <w:rFonts w:ascii="Arial" w:hAnsi="Arial" w:cs="Arial" w:eastAsia="Arial"/>
@@ -295,20 +346,18 @@
       <w:szCs w:val="40"/>
     </w:rPr>
   </w:style>
-  <w:style w:type="character" w:styleId="14">
+  <w:style w:type="character" w:styleId="391">
     <w:name w:val="Heading 2 Char"/>
-    <w:basedOn w:val="9"/>
-    <w:link w:val="374"/>
+    <w:link w:val="549"/>
     <w:uiPriority w:val="9"/>
     <w:rPr>
       <w:rFonts w:ascii="Arial" w:hAnsi="Arial" w:cs="Arial" w:eastAsia="Arial"/>
       <w:sz w:val="34"/>
     </w:rPr>
   </w:style>
-  <w:style w:type="character" w:styleId="16">
+  <w:style w:type="character" w:styleId="392">
     <w:name w:val="Heading 3 Char"/>
-    <w:basedOn w:val="9"/>
-    <w:link w:val="375"/>
+    <w:link w:val="550"/>
     <w:uiPriority w:val="9"/>
     <w:rPr>
       <w:rFonts w:ascii="Arial" w:hAnsi="Arial" w:cs="Arial" w:eastAsia="Arial"/>
@@ -316,10 +365,9 @@
       <w:szCs w:val="30"/>
     </w:rPr>
   </w:style>
-  <w:style w:type="character" w:styleId="18">
+  <w:style w:type="character" w:styleId="393">
     <w:name w:val="Heading 4 Char"/>
-    <w:basedOn w:val="9"/>
-    <w:link w:val="376"/>
+    <w:link w:val="551"/>
     <w:uiPriority w:val="9"/>
     <w:rPr>
       <w:rFonts w:ascii="Arial" w:hAnsi="Arial" w:cs="Arial" w:eastAsia="Arial"/>
@@ -329,10 +377,9 @@
       <w:szCs w:val="26"/>
     </w:rPr>
   </w:style>
-  <w:style w:type="character" w:styleId="20">
+  <w:style w:type="character" w:styleId="394">
     <w:name w:val="Heading 5 Char"/>
-    <w:basedOn w:val="9"/>
-    <w:link w:val="377"/>
+    <w:link w:val="552"/>
     <w:uiPriority w:val="9"/>
     <w:rPr>
       <w:rFonts w:ascii="Arial" w:hAnsi="Arial" w:cs="Arial" w:eastAsia="Arial"/>
@@ -342,10 +389,9 @@
       <w:szCs w:val="24"/>
     </w:rPr>
   </w:style>
-  <w:style w:type="character" w:styleId="22">
+  <w:style w:type="character" w:styleId="395">
     <w:name w:val="Heading 6 Char"/>
-    <w:basedOn w:val="9"/>
-    <w:link w:val="378"/>
+    <w:link w:val="553"/>
     <w:uiPriority w:val="9"/>
     <w:rPr>
       <w:rFonts w:ascii="Arial" w:hAnsi="Arial" w:cs="Arial" w:eastAsia="Arial"/>
@@ -355,10 +401,9 @@
       <w:szCs w:val="22"/>
     </w:rPr>
   </w:style>
-  <w:style w:type="character" w:styleId="24">
+  <w:style w:type="character" w:styleId="396">
     <w:name w:val="Heading 7 Char"/>
-    <w:basedOn w:val="9"/>
-    <w:link w:val="379"/>
+    <w:link w:val="554"/>
     <w:uiPriority w:val="9"/>
     <w:rPr>
       <w:rFonts w:ascii="Arial" w:hAnsi="Arial" w:cs="Arial" w:eastAsia="Arial"/>
@@ -370,10 +415,9 @@
       <w:szCs w:val="22"/>
     </w:rPr>
   </w:style>
-  <w:style w:type="character" w:styleId="26">
+  <w:style w:type="character" w:styleId="397">
     <w:name w:val="Heading 8 Char"/>
-    <w:basedOn w:val="9"/>
-    <w:link w:val="380"/>
+    <w:link w:val="555"/>
     <w:uiPriority w:val="9"/>
     <w:rPr>
       <w:rFonts w:ascii="Arial" w:hAnsi="Arial" w:cs="Arial" w:eastAsia="Arial"/>
@@ -383,10 +427,9 @@
       <w:szCs w:val="22"/>
     </w:rPr>
   </w:style>
-  <w:style w:type="character" w:styleId="28">
+  <w:style w:type="character" w:styleId="398">
     <w:name w:val="Heading 9 Char"/>
-    <w:basedOn w:val="9"/>
-    <w:link w:val="381"/>
+    <w:link w:val="556"/>
     <w:uiPriority w:val="9"/>
     <w:rPr>
       <w:rFonts w:ascii="Arial" w:hAnsi="Arial" w:cs="Arial" w:eastAsia="Arial"/>
@@ -396,58 +439,54 @@
       <w:szCs w:val="21"/>
     </w:rPr>
   </w:style>
-  <w:style w:type="character" w:styleId="33">
+  <w:style w:type="character" w:styleId="399">
     <w:name w:val="Title Char"/>
-    <w:basedOn w:val="9"/>
-    <w:link w:val="390"/>
+    <w:link w:val="565"/>
     <w:uiPriority w:val="10"/>
     <w:rPr>
       <w:sz w:val="48"/>
       <w:szCs w:val="48"/>
     </w:rPr>
   </w:style>
-  <w:style w:type="character" w:styleId="35">
+  <w:style w:type="character" w:styleId="400">
     <w:name w:val="Subtitle Char"/>
-    <w:basedOn w:val="9"/>
-    <w:link w:val="388"/>
+    <w:link w:val="563"/>
     <w:uiPriority w:val="11"/>
     <w:rPr>
       <w:sz w:val="24"/>
       <w:szCs w:val="24"/>
     </w:rPr>
   </w:style>
-  <w:style w:type="character" w:styleId="37">
+  <w:style w:type="character" w:styleId="401">
     <w:name w:val="Quote Char"/>
-    <w:link w:val="387"/>
+    <w:link w:val="562"/>
     <w:uiPriority w:val="29"/>
     <w:rPr>
       <w:i/>
     </w:rPr>
   </w:style>
-  <w:style w:type="character" w:styleId="39">
+  <w:style w:type="character" w:styleId="402">
     <w:name w:val="Intense Quote Char"/>
-    <w:link w:val="389"/>
+    <w:link w:val="564"/>
     <w:uiPriority w:val="30"/>
     <w:rPr>
       <w:i/>
     </w:rPr>
   </w:style>
-  <w:style w:type="character" w:styleId="41">
+  <w:style w:type="character" w:styleId="403">
     <w:name w:val="Header Char"/>
-    <w:basedOn w:val="9"/>
-    <w:link w:val="385"/>
-    <w:uiPriority w:val="99"/>
-  </w:style>
-  <w:style w:type="character" w:styleId="43">
+    <w:link w:val="560"/>
+    <w:uiPriority w:val="99"/>
+  </w:style>
+  <w:style w:type="character" w:styleId="404">
     <w:name w:val="Footer Char"/>
-    <w:basedOn w:val="9"/>
-    <w:link w:val="384"/>
-    <w:uiPriority w:val="99"/>
-  </w:style>
-  <w:style w:type="paragraph" w:styleId="44">
+    <w:link w:val="559"/>
+    <w:uiPriority w:val="99"/>
+  </w:style>
+  <w:style w:type="paragraph" w:styleId="405">
     <w:name w:val="Caption"/>
-    <w:basedOn w:val="372"/>
-    <w:next w:val="372"/>
+    <w:basedOn w:val="547"/>
+    <w:next w:val="547"/>
     <w:qFormat/>
     <w:uiPriority w:val="35"/>
     <w:semiHidden/>
@@ -463,15 +502,15 @@
       <w:spacing w:lineRule="auto" w:line="276"/>
     </w:pPr>
   </w:style>
-  <w:style w:type="character" w:styleId="45">
+  <w:style w:type="character" w:styleId="406">
     <w:name w:val="Caption Char"/>
-    <w:basedOn w:val="44"/>
-    <w:link w:val="384"/>
-    <w:uiPriority w:val="99"/>
-  </w:style>
-  <w:style w:type="table" w:styleId="46">
+    <w:basedOn w:val="405"/>
+    <w:link w:val="559"/>
+    <w:uiPriority w:val="99"/>
+  </w:style>
+  <w:style w:type="table" w:styleId="407">
     <w:name w:val="Table Grid"/>
-    <w:basedOn w:val="382"/>
+    <w:basedOn w:val="557"/>
     <w:uiPriority w:val="59"/>
     <w:pPr>
       <w:spacing w:lineRule="auto" w:line="240" w:after="0"/>
@@ -494,9 +533,9 @@
       </w:tblCellMar>
     </w:tblPr>
   </w:style>
-  <w:style w:type="table" w:styleId="47">
+  <w:style w:type="table" w:styleId="408">
     <w:name w:val="Table Grid Light"/>
-    <w:basedOn w:val="382"/>
+    <w:basedOn w:val="557"/>
     <w:uiPriority w:val="59"/>
     <w:pPr>
       <w:spacing w:lineRule="auto" w:line="240" w:after="0"/>
@@ -519,9 +558,9 @@
       </w:tblCellMar>
     </w:tblPr>
   </w:style>
-  <w:style w:type="table" w:styleId="48">
+  <w:style w:type="table" w:styleId="409">
     <w:name w:val="Plain Table 1"/>
-    <w:basedOn w:val="382"/>
+    <w:basedOn w:val="557"/>
     <w:uiPriority w:val="59"/>
     <w:pPr>
       <w:spacing w:lineRule="auto" w:line="240" w:after="0"/>
@@ -586,9 +625,9 @@
       </w:rPr>
     </w:tblStylePr>
   </w:style>
-  <w:style w:type="table" w:styleId="49">
+  <w:style w:type="table" w:styleId="410">
     <w:name w:val="Plain Table 2"/>
-    <w:basedOn w:val="382"/>
+    <w:basedOn w:val="557"/>
     <w:uiPriority w:val="59"/>
     <w:pPr>
       <w:spacing w:lineRule="auto" w:line="240" w:after="0"/>
@@ -671,9 +710,9 @@
       </w:rPr>
     </w:tblStylePr>
   </w:style>
-  <w:style w:type="table" w:styleId="50">
+  <w:style w:type="table" w:styleId="411">
     <w:name w:val="Plain Table 3"/>
-    <w:basedOn w:val="382"/>
+    <w:basedOn w:val="557"/>
     <w:uiPriority w:val="99"/>
     <w:pPr>
       <w:spacing w:lineRule="auto" w:line="240" w:after="0"/>
@@ -748,9 +787,9 @@
       </w:rPr>
     </w:tblStylePr>
   </w:style>
-  <w:style w:type="table" w:styleId="51">
+  <w:style w:type="table" w:styleId="412">
     <w:name w:val="Plain Table 4"/>
-    <w:basedOn w:val="382"/>
+    <w:basedOn w:val="557"/>
     <w:uiPriority w:val="99"/>
     <w:pPr>
       <w:spacing w:lineRule="auto" w:line="240" w:after="0"/>
@@ -805,9 +844,9 @@
       </w:rPr>
     </w:tblStylePr>
   </w:style>
-  <w:style w:type="table" w:styleId="52">
+  <w:style w:type="table" w:styleId="413">
     <w:name w:val="Plain Table 5"/>
-    <w:basedOn w:val="382"/>
+    <w:basedOn w:val="557"/>
     <w:uiPriority w:val="99"/>
     <w:pPr>
       <w:spacing w:lineRule="auto" w:line="240" w:after="0"/>
@@ -893,9 +932,9 @@
       </w:tcPr>
     </w:tblStylePr>
   </w:style>
-  <w:style w:type="table" w:styleId="53">
+  <w:style w:type="table" w:styleId="414">
     <w:name w:val="Grid Table 1 Light"/>
-    <w:basedOn w:val="382"/>
+    <w:basedOn w:val="557"/>
     <w:uiPriority w:val="99"/>
     <w:pPr>
       <w:spacing w:lineRule="auto" w:line="240" w:after="0"/>
@@ -958,9 +997,9 @@
       </w:rPr>
     </w:tblStylePr>
   </w:style>
-  <w:style w:type="table" w:styleId="54">
+  <w:style w:type="table" w:styleId="415">
     <w:name w:val="Grid Table 1 Light - Accent 1"/>
-    <w:basedOn w:val="382"/>
+    <w:basedOn w:val="557"/>
     <w:uiPriority w:val="99"/>
     <w:pPr>
       <w:spacing w:lineRule="auto" w:line="240" w:after="0"/>
@@ -1023,9 +1062,9 @@
       </w:rPr>
     </w:tblStylePr>
   </w:style>
-  <w:style w:type="table" w:styleId="55">
+  <w:style w:type="table" w:styleId="416">
     <w:name w:val="Grid Table 1 Light - Accent 2"/>
-    <w:basedOn w:val="382"/>
+    <w:basedOn w:val="557"/>
     <w:uiPriority w:val="99"/>
     <w:pPr>
       <w:spacing w:lineRule="auto" w:line="240" w:after="0"/>
@@ -1088,9 +1127,9 @@
       </w:rPr>
     </w:tblStylePr>
   </w:style>
-  <w:style w:type="table" w:styleId="56">
+  <w:style w:type="table" w:styleId="417">
     <w:name w:val="Grid Table 1 Light - Accent 3"/>
-    <w:basedOn w:val="382"/>
+    <w:basedOn w:val="557"/>
     <w:uiPriority w:val="99"/>
     <w:pPr>
       <w:spacing w:lineRule="auto" w:line="240" w:after="0"/>
@@ -1153,9 +1192,9 @@
       </w:rPr>
     </w:tblStylePr>
   </w:style>
-  <w:style w:type="table" w:styleId="57">
+  <w:style w:type="table" w:styleId="418">
     <w:name w:val="Grid Table 1 Light - Accent 4"/>
-    <w:basedOn w:val="382"/>
+    <w:basedOn w:val="557"/>
     <w:uiPriority w:val="99"/>
     <w:pPr>
       <w:spacing w:lineRule="auto" w:line="240" w:after="0"/>
@@ -1218,9 +1257,9 @@
       </w:rPr>
     </w:tblStylePr>
   </w:style>
-  <w:style w:type="table" w:styleId="58">
+  <w:style w:type="table" w:styleId="419">
     <w:name w:val="Grid Table 1 Light - Accent 5"/>
-    <w:basedOn w:val="382"/>
+    <w:basedOn w:val="557"/>
     <w:uiPriority w:val="99"/>
     <w:pPr>
       <w:spacing w:lineRule="auto" w:line="240" w:after="0"/>
@@ -1283,9 +1322,9 @@
       </w:rPr>
     </w:tblStylePr>
   </w:style>
-  <w:style w:type="table" w:styleId="59">
+  <w:style w:type="table" w:styleId="420">
     <w:name w:val="Grid Table 1 Light - Accent 6"/>
-    <w:basedOn w:val="382"/>
+    <w:basedOn w:val="557"/>
     <w:uiPriority w:val="99"/>
     <w:pPr>
       <w:spacing w:lineRule="auto" w:line="240" w:after="0"/>
@@ -1348,9 +1387,9 @@
       </w:rPr>
     </w:tblStylePr>
   </w:style>
-  <w:style w:type="table" w:styleId="60">
+  <w:style w:type="table" w:styleId="421">
     <w:name w:val="Grid Table 2"/>
-    <w:basedOn w:val="382"/>
+    <w:basedOn w:val="557"/>
     <w:uiPriority w:val="99"/>
     <w:pPr>
       <w:spacing w:lineRule="auto" w:line="240" w:after="0"/>
@@ -1428,9 +1467,9 @@
       </w:tcPr>
     </w:tblStylePr>
   </w:style>
-  <w:style w:type="table" w:styleId="61">
+  <w:style w:type="table" w:styleId="422">
     <w:name w:val="Grid Table 2 - Accent 1"/>
-    <w:basedOn w:val="382"/>
+    <w:basedOn w:val="557"/>
     <w:uiPriority w:val="99"/>
     <w:pPr>
       <w:spacing w:lineRule="auto" w:line="240" w:after="0"/>
@@ -1508,9 +1547,9 @@
       </w:tcPr>
     </w:tblStylePr>
   </w:style>
-  <w:style w:type="table" w:styleId="62">
+  <w:style w:type="table" w:styleId="423">
     <w:name w:val="Grid Table 2 - Accent 2"/>
-    <w:basedOn w:val="382"/>
+    <w:basedOn w:val="557"/>
     <w:uiPriority w:val="99"/>
     <w:pPr>
       <w:spacing w:lineRule="auto" w:line="240" w:after="0"/>
@@ -1588,9 +1627,9 @@
       </w:tcPr>
     </w:tblStylePr>
   </w:style>
-  <w:style w:type="table" w:styleId="63">
+  <w:style w:type="table" w:styleId="424">
     <w:name w:val="Grid Table 2 - Accent 3"/>
-    <w:basedOn w:val="382"/>
+    <w:basedOn w:val="557"/>
     <w:uiPriority w:val="99"/>
     <w:pPr>
       <w:spacing w:lineRule="auto" w:line="240" w:after="0"/>
@@ -1668,9 +1707,9 @@
       </w:tcPr>
     </w:tblStylePr>
   </w:style>
-  <w:style w:type="table" w:styleId="64">
+  <w:style w:type="table" w:styleId="425">
     <w:name w:val="Grid Table 2 - Accent 4"/>
-    <w:basedOn w:val="382"/>
+    <w:basedOn w:val="557"/>
     <w:uiPriority w:val="99"/>
     <w:pPr>
       <w:spacing w:lineRule="auto" w:line="240" w:after="0"/>
@@ -1748,9 +1787,9 @@
       </w:tcPr>
     </w:tblStylePr>
   </w:style>
-  <w:style w:type="table" w:styleId="65">
+  <w:style w:type="table" w:styleId="426">
     <w:name w:val="Grid Table 2 - Accent 5"/>
-    <w:basedOn w:val="382"/>
+    <w:basedOn w:val="557"/>
     <w:uiPriority w:val="99"/>
     <w:pPr>
       <w:spacing w:lineRule="auto" w:line="240" w:after="0"/>
@@ -1828,9 +1867,9 @@
       </w:tcPr>
     </w:tblStylePr>
   </w:style>
-  <w:style w:type="table" w:styleId="66">
+  <w:style w:type="table" w:styleId="427">
     <w:name w:val="Grid Table 2 - Accent 6"/>
-    <w:basedOn w:val="382"/>
+    <w:basedOn w:val="557"/>
     <w:uiPriority w:val="99"/>
     <w:pPr>
       <w:spacing w:lineRule="auto" w:line="240" w:after="0"/>
@@ -1908,9 +1947,9 @@
       </w:tcPr>
     </w:tblStylePr>
   </w:style>
-  <w:style w:type="table" w:styleId="67">
+  <w:style w:type="table" w:styleId="428">
     <w:name w:val="Grid Table 3"/>
-    <w:basedOn w:val="382"/>
+    <w:basedOn w:val="557"/>
     <w:uiPriority w:val="99"/>
     <w:pPr>
       <w:spacing w:lineRule="auto" w:line="240" w:after="0"/>
@@ -1954,7 +1993,7 @@
         <w:jc w:val="right"/>
       </w:pPr>
       <w:tcPr>
-        <w:shd w:color="auto" w:fill="FFFFFF"/>
+        <w:shd w:val="clear" w:color="auto" w:fill="FFFFFF"/>
         <w:tcBorders>
           <w:left w:val="none" w:color="000000" w:sz="4" w:space="0"/>
           <w:top w:val="none" w:color="000000" w:sz="4" w:space="0"/>
@@ -1984,7 +2023,7 @@
         <w:color w:val="404040"/>
       </w:rPr>
       <w:tcPr>
-        <w:shd w:color="auto" w:fill="FFFFFF"/>
+        <w:shd w:val="clear" w:color="auto" w:fill="FFFFFF"/>
         <w:tcBorders>
           <w:left w:val="none" w:color="000000" w:sz="4" w:space="0"/>
           <w:top w:val="none" w:color="000000" w:sz="4" w:space="0"/>
@@ -2009,9 +2048,9 @@
       </w:tcPr>
     </w:tblStylePr>
   </w:style>
-  <w:style w:type="table" w:styleId="68">
+  <w:style w:type="table" w:styleId="429">
     <w:name w:val="Grid Table 3 - Accent 1"/>
-    <w:basedOn w:val="382"/>
+    <w:basedOn w:val="557"/>
     <w:uiPriority w:val="99"/>
     <w:pPr>
       <w:spacing w:lineRule="auto" w:line="240" w:after="0"/>
@@ -2055,7 +2094,7 @@
         <w:jc w:val="right"/>
       </w:pPr>
       <w:tcPr>
-        <w:shd w:color="auto" w:fill="FFFFFF"/>
+        <w:shd w:val="clear" w:color="auto" w:fill="FFFFFF"/>
         <w:tcBorders>
           <w:left w:val="none" w:color="000000" w:sz="4" w:space="0"/>
           <w:top w:val="none" w:color="000000" w:sz="4" w:space="0"/>
@@ -2085,7 +2124,7 @@
         <w:color w:val="404040"/>
       </w:rPr>
       <w:tcPr>
-        <w:shd w:color="auto" w:fill="FFFFFF"/>
+        <w:shd w:val="clear" w:color="auto" w:fill="FFFFFF"/>
         <w:tcBorders>
           <w:left w:val="none" w:color="000000" w:sz="4" w:space="0"/>
           <w:top w:val="none" w:color="000000" w:sz="4" w:space="0"/>
@@ -2110,9 +2149,9 @@
       </w:tcPr>
     </w:tblStylePr>
   </w:style>
-  <w:style w:type="table" w:styleId="69">
+  <w:style w:type="table" w:styleId="430">
     <w:name w:val="Grid Table 3 - Accent 2"/>
-    <w:basedOn w:val="382"/>
+    <w:basedOn w:val="557"/>
     <w:uiPriority w:val="99"/>
     <w:pPr>
       <w:spacing w:lineRule="auto" w:line="240" w:after="0"/>
@@ -2156,7 +2195,7 @@
         <w:jc w:val="right"/>
       </w:pPr>
       <w:tcPr>
-        <w:shd w:color="auto" w:fill="FFFFFF"/>
+        <w:shd w:val="clear" w:color="auto" w:fill="FFFFFF"/>
         <w:tcBorders>
           <w:left w:val="none" w:color="000000" w:sz="4" w:space="0"/>
           <w:top w:val="none" w:color="000000" w:sz="4" w:space="0"/>
@@ -2186,7 +2225,7 @@
         <w:color w:val="404040"/>
       </w:rPr>
       <w:tcPr>
-        <w:shd w:color="auto" w:fill="FFFFFF"/>
+        <w:shd w:val="clear" w:color="auto" w:fill="FFFFFF"/>
         <w:tcBorders>
           <w:left w:val="none" w:color="000000" w:sz="4" w:space="0"/>
           <w:top w:val="none" w:color="000000" w:sz="4" w:space="0"/>
@@ -2211,9 +2250,9 @@
       </w:tcPr>
     </w:tblStylePr>
   </w:style>
-  <w:style w:type="table" w:styleId="70">
+  <w:style w:type="table" w:styleId="431">
     <w:name w:val="Grid Table 3 - Accent 3"/>
-    <w:basedOn w:val="382"/>
+    <w:basedOn w:val="557"/>
     <w:uiPriority w:val="99"/>
     <w:pPr>
       <w:spacing w:lineRule="auto" w:line="240" w:after="0"/>
@@ -2257,7 +2296,7 @@
         <w:jc w:val="right"/>
       </w:pPr>
       <w:tcPr>
-        <w:shd w:color="auto" w:fill="FFFFFF"/>
+        <w:shd w:val="clear" w:color="auto" w:fill="FFFFFF"/>
         <w:tcBorders>
           <w:left w:val="none" w:color="000000" w:sz="4" w:space="0"/>
           <w:top w:val="none" w:color="000000" w:sz="4" w:space="0"/>
@@ -2287,7 +2326,7 @@
         <w:color w:val="404040"/>
       </w:rPr>
       <w:tcPr>
-        <w:shd w:color="auto" w:fill="FFFFFF"/>
+        <w:shd w:val="clear" w:color="auto" w:fill="FFFFFF"/>
         <w:tcBorders>
           <w:left w:val="none" w:color="000000" w:sz="4" w:space="0"/>
           <w:top w:val="none" w:color="000000" w:sz="4" w:space="0"/>
@@ -2312,9 +2351,9 @@
       </w:tcPr>
     </w:tblStylePr>
   </w:style>
-  <w:style w:type="table" w:styleId="71">
+  <w:style w:type="table" w:styleId="432">
     <w:name w:val="Grid Table 3 - Accent 4"/>
-    <w:basedOn w:val="382"/>
+    <w:basedOn w:val="557"/>
     <w:uiPriority w:val="99"/>
     <w:pPr>
       <w:spacing w:lineRule="auto" w:line="240" w:after="0"/>
@@ -2358,7 +2397,7 @@
         <w:jc w:val="right"/>
       </w:pPr>
       <w:tcPr>
-        <w:shd w:color="auto" w:fill="FFFFFF"/>
+        <w:shd w:val="clear" w:color="auto" w:fill="FFFFFF"/>
         <w:tcBorders>
           <w:left w:val="none" w:color="000000" w:sz="4" w:space="0"/>
           <w:top w:val="none" w:color="000000" w:sz="4" w:space="0"/>
@@ -2388,7 +2427,7 @@
         <w:color w:val="404040"/>
       </w:rPr>
       <w:tcPr>
-        <w:shd w:color="auto" w:fill="FFFFFF"/>
+        <w:shd w:val="clear" w:color="auto" w:fill="FFFFFF"/>
         <w:tcBorders>
           <w:left w:val="none" w:color="000000" w:sz="4" w:space="0"/>
           <w:top w:val="none" w:color="000000" w:sz="4" w:space="0"/>
@@ -2413,9 +2452,9 @@
       </w:tcPr>
     </w:tblStylePr>
   </w:style>
-  <w:style w:type="table" w:styleId="72">
+  <w:style w:type="table" w:styleId="433">
     <w:name w:val="Grid Table 3 - Accent 5"/>
-    <w:basedOn w:val="382"/>
+    <w:basedOn w:val="557"/>
     <w:uiPriority w:val="99"/>
     <w:pPr>
       <w:spacing w:lineRule="auto" w:line="240" w:after="0"/>
@@ -2459,7 +2498,7 @@
         <w:jc w:val="right"/>
       </w:pPr>
       <w:tcPr>
-        <w:shd w:color="auto" w:fill="FFFFFF"/>
+        <w:shd w:val="clear" w:color="auto" w:fill="FFFFFF"/>
         <w:tcBorders>
           <w:left w:val="none" w:color="000000" w:sz="4" w:space="0"/>
           <w:top w:val="none" w:color="000000" w:sz="4" w:space="0"/>
@@ -2489,7 +2528,7 @@
         <w:color w:val="404040"/>
       </w:rPr>
       <w:tcPr>
-        <w:shd w:color="auto" w:fill="FFFFFF"/>
+        <w:shd w:val="clear" w:color="auto" w:fill="FFFFFF"/>
         <w:tcBorders>
           <w:left w:val="none" w:color="000000" w:sz="4" w:space="0"/>
           <w:top w:val="none" w:color="000000" w:sz="4" w:space="0"/>
@@ -2514,9 +2553,9 @@
       </w:tcPr>
     </w:tblStylePr>
   </w:style>
-  <w:style w:type="table" w:styleId="73">
+  <w:style w:type="table" w:styleId="434">
     <w:name w:val="Grid Table 3 - Accent 6"/>
-    <w:basedOn w:val="382"/>
+    <w:basedOn w:val="557"/>
     <w:uiPriority w:val="99"/>
     <w:pPr>
       <w:spacing w:lineRule="auto" w:line="240" w:after="0"/>
@@ -2560,7 +2599,7 @@
         <w:jc w:val="right"/>
       </w:pPr>
       <w:tcPr>
-        <w:shd w:color="auto" w:fill="FFFFFF"/>
+        <w:shd w:val="clear" w:color="auto" w:fill="FFFFFF"/>
         <w:tcBorders>
           <w:left w:val="none" w:color="000000" w:sz="4" w:space="0"/>
           <w:top w:val="none" w:color="000000" w:sz="4" w:space="0"/>
@@ -2590,7 +2629,7 @@
         <w:color w:val="404040"/>
       </w:rPr>
       <w:tcPr>
-        <w:shd w:color="auto" w:fill="FFFFFF"/>
+        <w:shd w:val="clear" w:color="auto" w:fill="FFFFFF"/>
         <w:tcBorders>
           <w:left w:val="none" w:color="000000" w:sz="4" w:space="0"/>
           <w:top w:val="none" w:color="000000" w:sz="4" w:space="0"/>
@@ -2615,9 +2654,9 @@
       </w:tcPr>
     </w:tblStylePr>
   </w:style>
-  <w:style w:type="table" w:styleId="74">
+  <w:style w:type="table" w:styleId="435">
     <w:name w:val="Grid Table 4"/>
-    <w:basedOn w:val="382"/>
+    <w:basedOn w:val="557"/>
     <w:uiPriority w:val="59"/>
     <w:pPr>
       <w:spacing w:lineRule="auto" w:line="240" w:after="0"/>
@@ -2696,9 +2735,9 @@
       </w:tcPr>
     </w:tblStylePr>
   </w:style>
-  <w:style w:type="table" w:styleId="75">
+  <w:style w:type="table" w:styleId="436">
     <w:name w:val="Grid Table 4 - Accent 1"/>
-    <w:basedOn w:val="382"/>
+    <w:basedOn w:val="557"/>
     <w:uiPriority w:val="59"/>
     <w:pPr>
       <w:spacing w:lineRule="auto" w:line="240" w:after="0"/>
@@ -2777,9 +2816,9 @@
       </w:tcPr>
     </w:tblStylePr>
   </w:style>
-  <w:style w:type="table" w:styleId="76">
+  <w:style w:type="table" w:styleId="437">
     <w:name w:val="Grid Table 4 - Accent 2"/>
-    <w:basedOn w:val="382"/>
+    <w:basedOn w:val="557"/>
     <w:uiPriority w:val="59"/>
     <w:pPr>
       <w:spacing w:lineRule="auto" w:line="240" w:after="0"/>
@@ -2858,9 +2897,9 @@
       </w:tcPr>
     </w:tblStylePr>
   </w:style>
-  <w:style w:type="table" w:styleId="77">
+  <w:style w:type="table" w:styleId="438">
     <w:name w:val="Grid Table 4 - Accent 3"/>
-    <w:basedOn w:val="382"/>
+    <w:basedOn w:val="557"/>
     <w:uiPriority w:val="59"/>
     <w:pPr>
       <w:spacing w:lineRule="auto" w:line="240" w:after="0"/>
@@ -2939,9 +2978,9 @@
       </w:tcPr>
     </w:tblStylePr>
   </w:style>
-  <w:style w:type="table" w:styleId="78">
+  <w:style w:type="table" w:styleId="439">
     <w:name w:val="Grid Table 4 - Accent 4"/>
-    <w:basedOn w:val="382"/>
+    <w:basedOn w:val="557"/>
     <w:uiPriority w:val="59"/>
     <w:pPr>
       <w:spacing w:lineRule="auto" w:line="240" w:after="0"/>
@@ -3020,9 +3059,9 @@
       </w:tcPr>
     </w:tblStylePr>
   </w:style>
-  <w:style w:type="table" w:styleId="79">
+  <w:style w:type="table" w:styleId="440">
     <w:name w:val="Grid Table 4 - Accent 5"/>
-    <w:basedOn w:val="382"/>
+    <w:basedOn w:val="557"/>
     <w:uiPriority w:val="59"/>
     <w:pPr>
       <w:spacing w:lineRule="auto" w:line="240" w:after="0"/>
@@ -3101,9 +3140,9 @@
       </w:tcPr>
     </w:tblStylePr>
   </w:style>
-  <w:style w:type="table" w:styleId="80">
+  <w:style w:type="table" w:styleId="441">
     <w:name w:val="Grid Table 4 - Accent 6"/>
-    <w:basedOn w:val="382"/>
+    <w:basedOn w:val="557"/>
     <w:uiPriority w:val="59"/>
     <w:pPr>
       <w:spacing w:lineRule="auto" w:line="240" w:after="0"/>
@@ -3182,9 +3221,9 @@
       </w:tcPr>
     </w:tblStylePr>
   </w:style>
-  <w:style w:type="table" w:styleId="81">
+  <w:style w:type="table" w:styleId="442">
     <w:name w:val="Grid Table 5 Dark"/>
-    <w:basedOn w:val="382"/>
+    <w:basedOn w:val="557"/>
     <w:uiPriority w:val="99"/>
     <w:pPr>
       <w:spacing w:lineRule="auto" w:line="240" w:after="0"/>
@@ -3261,9 +3300,9 @@
       </w:tcPr>
     </w:tblStylePr>
   </w:style>
-  <w:style w:type="table" w:styleId="82">
+  <w:style w:type="table" w:styleId="443">
     <w:name w:val="Grid Table 5 Dark- Accent 1"/>
-    <w:basedOn w:val="382"/>
+    <w:basedOn w:val="557"/>
     <w:uiPriority w:val="99"/>
     <w:pPr>
       <w:spacing w:lineRule="auto" w:line="240" w:after="0"/>
@@ -3340,9 +3379,9 @@
       </w:tcPr>
     </w:tblStylePr>
   </w:style>
-  <w:style w:type="table" w:styleId="83">
+  <w:style w:type="table" w:styleId="444">
     <w:name w:val="Grid Table 5 Dark - Accent 2"/>
-    <w:basedOn w:val="382"/>
+    <w:basedOn w:val="557"/>
     <w:uiPriority w:val="99"/>
     <w:pPr>
       <w:spacing w:lineRule="auto" w:line="240" w:after="0"/>
@@ -3419,9 +3458,9 @@
       </w:tcPr>
     </w:tblStylePr>
   </w:style>
-  <w:style w:type="table" w:styleId="84">
+  <w:style w:type="table" w:styleId="445">
     <w:name w:val="Grid Table 5 Dark - Accent 3"/>
-    <w:basedOn w:val="382"/>
+    <w:basedOn w:val="557"/>
     <w:uiPriority w:val="99"/>
     <w:pPr>
       <w:spacing w:lineRule="auto" w:line="240" w:after="0"/>
@@ -3498,9 +3537,9 @@
       </w:tcPr>
     </w:tblStylePr>
   </w:style>
-  <w:style w:type="table" w:styleId="85">
+  <w:style w:type="table" w:styleId="446">
     <w:name w:val="Grid Table 5 Dark- Accent 4"/>
-    <w:basedOn w:val="382"/>
+    <w:basedOn w:val="557"/>
     <w:uiPriority w:val="99"/>
     <w:pPr>
       <w:spacing w:lineRule="auto" w:line="240" w:after="0"/>
@@ -3577,9 +3616,9 @@
       </w:tcPr>
     </w:tblStylePr>
   </w:style>
-  <w:style w:type="table" w:styleId="86">
+  <w:style w:type="table" w:styleId="447">
     <w:name w:val="Grid Table 5 Dark - Accent 5"/>
-    <w:basedOn w:val="382"/>
+    <w:basedOn w:val="557"/>
     <w:uiPriority w:val="99"/>
     <w:pPr>
       <w:spacing w:lineRule="auto" w:line="240" w:after="0"/>
@@ -3656,9 +3695,9 @@
       </w:tcPr>
     </w:tblStylePr>
   </w:style>
-  <w:style w:type="table" w:styleId="87">
+  <w:style w:type="table" w:styleId="448">
     <w:name w:val="Grid Table 5 Dark - Accent 6"/>
-    <w:basedOn w:val="382"/>
+    <w:basedOn w:val="557"/>
     <w:uiPriority w:val="99"/>
     <w:pPr>
       <w:spacing w:lineRule="auto" w:line="240" w:after="0"/>
@@ -3735,9 +3774,9 @@
       </w:tcPr>
     </w:tblStylePr>
   </w:style>
-  <w:style w:type="table" w:styleId="88">
+  <w:style w:type="table" w:styleId="449">
     <w:name w:val="Grid Table 6 Colorful"/>
-    <w:basedOn w:val="382"/>
+    <w:basedOn w:val="557"/>
     <w:uiPriority w:val="99"/>
     <w:pPr>
       <w:spacing w:lineRule="auto" w:line="240" w:after="0"/>
@@ -3814,9 +3853,9 @@
       </w:rPr>
     </w:tblStylePr>
   </w:style>
-  <w:style w:type="table" w:styleId="89">
+  <w:style w:type="table" w:styleId="450">
     <w:name w:val="Grid Table 6 Colorful - Accent 1"/>
-    <w:basedOn w:val="382"/>
+    <w:basedOn w:val="557"/>
     <w:uiPriority w:val="99"/>
     <w:pPr>
       <w:spacing w:lineRule="auto" w:line="240" w:after="0"/>
@@ -3893,9 +3932,9 @@
       </w:rPr>
     </w:tblStylePr>
   </w:style>
-  <w:style w:type="table" w:styleId="90">
+  <w:style w:type="table" w:styleId="451">
     <w:name w:val="Grid Table 6 Colorful - Accent 2"/>
-    <w:basedOn w:val="382"/>
+    <w:basedOn w:val="557"/>
     <w:uiPriority w:val="99"/>
     <w:pPr>
       <w:spacing w:lineRule="auto" w:line="240" w:after="0"/>
@@ -3972,9 +4011,9 @@
       </w:rPr>
     </w:tblStylePr>
   </w:style>
-  <w:style w:type="table" w:styleId="91">
+  <w:style w:type="table" w:styleId="452">
     <w:name w:val="Grid Table 6 Colorful - Accent 3"/>
-    <w:basedOn w:val="382"/>
+    <w:basedOn w:val="557"/>
     <w:uiPriority w:val="99"/>
     <w:pPr>
       <w:spacing w:lineRule="auto" w:line="240" w:after="0"/>
@@ -4051,9 +4090,9 @@
       </w:rPr>
     </w:tblStylePr>
   </w:style>
-  <w:style w:type="table" w:styleId="92">
+  <w:style w:type="table" w:styleId="453">
     <w:name w:val="Grid Table 6 Colorful - Accent 4"/>
-    <w:basedOn w:val="382"/>
+    <w:basedOn w:val="557"/>
     <w:uiPriority w:val="99"/>
     <w:pPr>
       <w:spacing w:lineRule="auto" w:line="240" w:after="0"/>
@@ -4130,9 +4169,9 @@
       </w:rPr>
     </w:tblStylePr>
   </w:style>
-  <w:style w:type="table" w:styleId="93">
+  <w:style w:type="table" w:styleId="454">
     <w:name w:val="Grid Table 6 Colorful - Accent 5"/>
-    <w:basedOn w:val="382"/>
+    <w:basedOn w:val="557"/>
     <w:uiPriority w:val="99"/>
     <w:pPr>
       <w:spacing w:lineRule="auto" w:line="240" w:after="0"/>
@@ -4209,9 +4248,9 @@
       </w:rPr>
     </w:tblStylePr>
   </w:style>
-  <w:style w:type="table" w:styleId="94">
+  <w:style w:type="table" w:styleId="455">
     <w:name w:val="Grid Table 6 Colorful - Accent 6"/>
-    <w:basedOn w:val="382"/>
+    <w:basedOn w:val="557"/>
     <w:uiPriority w:val="99"/>
     <w:pPr>
       <w:spacing w:lineRule="auto" w:line="240" w:after="0"/>
@@ -4288,9 +4327,9 @@
       </w:rPr>
     </w:tblStylePr>
   </w:style>
-  <w:style w:type="table" w:styleId="95">
+  <w:style w:type="table" w:styleId="456">
     <w:name w:val="Grid Table 7 Colorful"/>
-    <w:basedOn w:val="382"/>
+    <w:basedOn w:val="557"/>
     <w:uiPriority w:val="99"/>
     <w:pPr>
       <w:spacing w:lineRule="auto" w:line="240" w:after="0"/>
@@ -4339,12 +4378,12 @@
         <w:jc w:val="right"/>
       </w:pPr>
       <w:tcPr>
-        <w:shd w:color="auto" w:fill="FFFFFF"/>
-        <w:tcBorders>
-          <w:left w:val="none"/>
-          <w:top w:val="none"/>
+        <w:shd w:val="clear" w:color="auto" w:fill="FFFFFF"/>
+        <w:tcBorders>
+          <w:left w:val="none" w:color="000000" w:sz="4" w:space="0"/>
+          <w:top w:val="none" w:color="000000" w:sz="4" w:space="0"/>
           <w:right w:val="single" w:color="000000" w:sz="4" w:space="0" w:themeColor="text1" w:themeTint="80"/>
-          <w:bottom w:val="none"/>
+          <w:bottom w:val="none" w:color="000000" w:sz="4" w:space="0"/>
         </w:tcBorders>
       </w:tcPr>
     </w:tblStylePr>
@@ -4358,9 +4397,9 @@
       <w:tcPr>
         <w:shd w:val="clear" w:color="auto" w:fill="FFFFFF" w:themeFill="light1"/>
         <w:tcBorders>
-          <w:left w:val="none"/>
-          <w:top w:val="none"/>
-          <w:right w:val="none"/>
+          <w:left w:val="none" w:color="000000" w:sz="4" w:space="0"/>
+          <w:top w:val="none" w:color="000000" w:sz="4" w:space="0"/>
+          <w:right w:val="none" w:color="000000" w:sz="4" w:space="0"/>
           <w:bottom w:val="single" w:color="000000" w:sz="4" w:space="0" w:themeColor="text1" w:themeTint="80"/>
         </w:tcBorders>
       </w:tcPr>
@@ -4373,12 +4412,12 @@
         <w:sz w:val="22"/>
       </w:rPr>
       <w:tcPr>
-        <w:shd w:color="auto" w:fill="FFFFFF"/>
+        <w:shd w:val="clear" w:color="auto" w:fill="FFFFFF"/>
         <w:tcBorders>
           <w:left w:val="single" w:color="000000" w:sz="4" w:space="0" w:themeColor="text1" w:themeTint="80"/>
-          <w:top w:val="none"/>
-          <w:right w:val="none"/>
-          <w:bottom w:val="none"/>
+          <w:top w:val="none" w:color="000000" w:sz="4" w:space="0"/>
+          <w:right w:val="none" w:color="000000" w:sz="4" w:space="0"/>
+          <w:bottom w:val="none" w:color="000000" w:sz="4" w:space="0"/>
         </w:tcBorders>
       </w:tcPr>
     </w:tblStylePr>
@@ -4392,17 +4431,17 @@
       <w:tcPr>
         <w:shd w:val="clear" w:color="auto" w:fill="FFFFFF" w:themeFill="light1"/>
         <w:tcBorders>
-          <w:left w:val="none"/>
+          <w:left w:val="none" w:color="000000" w:sz="4" w:space="0"/>
           <w:top w:val="single" w:color="000000" w:sz="4" w:space="0" w:themeColor="text1" w:themeTint="80"/>
-          <w:right w:val="none"/>
-          <w:bottom w:val="none"/>
-        </w:tcBorders>
-      </w:tcPr>
-    </w:tblStylePr>
-  </w:style>
-  <w:style w:type="table" w:styleId="96">
+          <w:right w:val="none" w:color="000000" w:sz="4" w:space="0"/>
+          <w:bottom w:val="none" w:color="000000" w:sz="4" w:space="0"/>
+        </w:tcBorders>
+      </w:tcPr>
+    </w:tblStylePr>
+  </w:style>
+  <w:style w:type="table" w:styleId="457">
     <w:name w:val="Grid Table 7 Colorful - Accent 1"/>
-    <w:basedOn w:val="382"/>
+    <w:basedOn w:val="557"/>
     <w:uiPriority w:val="99"/>
     <w:pPr>
       <w:spacing w:lineRule="auto" w:line="240" w:after="0"/>
@@ -4451,12 +4490,12 @@
         <w:jc w:val="right"/>
       </w:pPr>
       <w:tcPr>
-        <w:shd w:color="auto" w:fill="FFFFFF"/>
-        <w:tcBorders>
-          <w:left w:val="none"/>
-          <w:top w:val="none"/>
+        <w:shd w:val="clear" w:color="auto" w:fill="FFFFFF"/>
+        <w:tcBorders>
+          <w:left w:val="none" w:color="000000" w:sz="4" w:space="0"/>
+          <w:top w:val="none" w:color="000000" w:sz="4" w:space="0"/>
           <w:right w:val="single" w:color="000000" w:sz="4" w:space="0" w:themeColor="accent1" w:themeTint="80"/>
-          <w:bottom w:val="none"/>
+          <w:bottom w:val="none" w:color="000000" w:sz="4" w:space="0"/>
         </w:tcBorders>
       </w:tcPr>
     </w:tblStylePr>
@@ -4470,9 +4509,9 @@
       <w:tcPr>
         <w:shd w:val="clear" w:color="auto" w:fill="FFFFFF" w:themeFill="light1"/>
         <w:tcBorders>
-          <w:left w:val="none"/>
-          <w:top w:val="none"/>
-          <w:right w:val="none"/>
+          <w:left w:val="none" w:color="000000" w:sz="4" w:space="0"/>
+          <w:top w:val="none" w:color="000000" w:sz="4" w:space="0"/>
+          <w:right w:val="none" w:color="000000" w:sz="4" w:space="0"/>
           <w:bottom w:val="single" w:color="000000" w:sz="4" w:space="0" w:themeColor="accent1" w:themeTint="80"/>
         </w:tcBorders>
       </w:tcPr>
@@ -4485,12 +4524,12 @@
         <w:sz w:val="22"/>
       </w:rPr>
       <w:tcPr>
-        <w:shd w:color="auto" w:fill="FFFFFF"/>
+        <w:shd w:val="clear" w:color="auto" w:fill="FFFFFF"/>
         <w:tcBorders>
           <w:left w:val="single" w:color="000000" w:sz="4" w:space="0" w:themeColor="accent1" w:themeTint="80"/>
-          <w:top w:val="none"/>
-          <w:right w:val="none"/>
-          <w:bottom w:val="none"/>
+          <w:top w:val="none" w:color="000000" w:sz="4" w:space="0"/>
+          <w:right w:val="none" w:color="000000" w:sz="4" w:space="0"/>
+          <w:bottom w:val="none" w:color="000000" w:sz="4" w:space="0"/>
         </w:tcBorders>
       </w:tcPr>
     </w:tblStylePr>
@@ -4504,17 +4543,17 @@
       <w:tcPr>
         <w:shd w:val="clear" w:color="auto" w:fill="FFFFFF" w:themeFill="light1"/>
         <w:tcBorders>
-          <w:left w:val="none"/>
+          <w:left w:val="none" w:color="000000" w:sz="4" w:space="0"/>
           <w:top w:val="single" w:color="000000" w:sz="4" w:space="0" w:themeColor="accent1" w:themeTint="80"/>
-          <w:right w:val="none"/>
-          <w:bottom w:val="none"/>
-        </w:tcBorders>
-      </w:tcPr>
-    </w:tblStylePr>
-  </w:style>
-  <w:style w:type="table" w:styleId="97">
+          <w:right w:val="none" w:color="000000" w:sz="4" w:space="0"/>
+          <w:bottom w:val="none" w:color="000000" w:sz="4" w:space="0"/>
+        </w:tcBorders>
+      </w:tcPr>
+    </w:tblStylePr>
+  </w:style>
+  <w:style w:type="table" w:styleId="458">
     <w:name w:val="Grid Table 7 Colorful - Accent 2"/>
-    <w:basedOn w:val="382"/>
+    <w:basedOn w:val="557"/>
     <w:uiPriority w:val="99"/>
     <w:pPr>
       <w:spacing w:lineRule="auto" w:line="240" w:after="0"/>
@@ -4563,12 +4602,12 @@
         <w:jc w:val="right"/>
       </w:pPr>
       <w:tcPr>
-        <w:shd w:color="auto" w:fill="FFFFFF"/>
-        <w:tcBorders>
-          <w:left w:val="none"/>
-          <w:top w:val="none"/>
+        <w:shd w:val="clear" w:color="auto" w:fill="FFFFFF"/>
+        <w:tcBorders>
+          <w:left w:val="none" w:color="000000" w:sz="4" w:space="0"/>
+          <w:top w:val="none" w:color="000000" w:sz="4" w:space="0"/>
           <w:right w:val="single" w:color="000000" w:sz="4" w:space="0" w:themeColor="accent2" w:themeTint="97"/>
-          <w:bottom w:val="none"/>
+          <w:bottom w:val="none" w:color="000000" w:sz="4" w:space="0"/>
         </w:tcBorders>
       </w:tcPr>
     </w:tblStylePr>
@@ -4582,9 +4621,9 @@
       <w:tcPr>
         <w:shd w:val="clear" w:color="auto" w:fill="FFFFFF" w:themeFill="light1"/>
         <w:tcBorders>
-          <w:left w:val="none"/>
-          <w:top w:val="none"/>
-          <w:right w:val="none"/>
+          <w:left w:val="none" w:color="000000" w:sz="4" w:space="0"/>
+          <w:top w:val="none" w:color="000000" w:sz="4" w:space="0"/>
+          <w:right w:val="none" w:color="000000" w:sz="4" w:space="0"/>
           <w:bottom w:val="single" w:color="000000" w:sz="4" w:space="0" w:themeColor="accent2" w:themeTint="97"/>
         </w:tcBorders>
       </w:tcPr>
@@ -4597,12 +4636,12 @@
         <w:sz w:val="22"/>
       </w:rPr>
       <w:tcPr>
-        <w:shd w:color="auto" w:fill="FFFFFF"/>
+        <w:shd w:val="clear" w:color="auto" w:fill="FFFFFF"/>
         <w:tcBorders>
           <w:left w:val="single" w:color="000000" w:sz="4" w:space="0" w:themeColor="accent2" w:themeTint="97"/>
-          <w:top w:val="none"/>
-          <w:right w:val="none"/>
-          <w:bottom w:val="none"/>
+          <w:top w:val="none" w:color="000000" w:sz="4" w:space="0"/>
+          <w:right w:val="none" w:color="000000" w:sz="4" w:space="0"/>
+          <w:bottom w:val="none" w:color="000000" w:sz="4" w:space="0"/>
         </w:tcBorders>
       </w:tcPr>
     </w:tblStylePr>
@@ -4616,17 +4655,17 @@
       <w:tcPr>
         <w:shd w:val="clear" w:color="auto" w:fill="FFFFFF" w:themeFill="light1"/>
         <w:tcBorders>
-          <w:left w:val="none"/>
+          <w:left w:val="none" w:color="000000" w:sz="4" w:space="0"/>
           <w:top w:val="single" w:color="000000" w:sz="4" w:space="0" w:themeColor="accent2" w:themeTint="97"/>
-          <w:right w:val="none"/>
-          <w:bottom w:val="none"/>
-        </w:tcBorders>
-      </w:tcPr>
-    </w:tblStylePr>
-  </w:style>
-  <w:style w:type="table" w:styleId="98">
+          <w:right w:val="none" w:color="000000" w:sz="4" w:space="0"/>
+          <w:bottom w:val="none" w:color="000000" w:sz="4" w:space="0"/>
+        </w:tcBorders>
+      </w:tcPr>
+    </w:tblStylePr>
+  </w:style>
+  <w:style w:type="table" w:styleId="459">
     <w:name w:val="Grid Table 7 Colorful - Accent 3"/>
-    <w:basedOn w:val="382"/>
+    <w:basedOn w:val="557"/>
     <w:uiPriority w:val="99"/>
     <w:pPr>
       <w:spacing w:lineRule="auto" w:line="240" w:after="0"/>
@@ -4675,12 +4714,12 @@
         <w:jc w:val="right"/>
       </w:pPr>
       <w:tcPr>
-        <w:shd w:color="auto" w:fill="FFFFFF"/>
-        <w:tcBorders>
-          <w:left w:val="none"/>
-          <w:top w:val="none"/>
+        <w:shd w:val="clear" w:color="auto" w:fill="FFFFFF"/>
+        <w:tcBorders>
+          <w:left w:val="none" w:color="000000" w:sz="4" w:space="0"/>
+          <w:top w:val="none" w:color="000000" w:sz="4" w:space="0"/>
           <w:right w:val="single" w:color="000000" w:sz="4" w:space="0" w:themeColor="accent3" w:themeTint="FE"/>
-          <w:bottom w:val="none"/>
+          <w:bottom w:val="none" w:color="000000" w:sz="4" w:space="0"/>
         </w:tcBorders>
       </w:tcPr>
     </w:tblStylePr>
@@ -4694,9 +4733,9 @@
       <w:tcPr>
         <w:shd w:val="clear" w:color="auto" w:fill="FFFFFF" w:themeFill="light1"/>
         <w:tcBorders>
-          <w:left w:val="none"/>
-          <w:top w:val="none"/>
-          <w:right w:val="none"/>
+          <w:left w:val="none" w:color="000000" w:sz="4" w:space="0"/>
+          <w:top w:val="none" w:color="000000" w:sz="4" w:space="0"/>
+          <w:right w:val="none" w:color="000000" w:sz="4" w:space="0"/>
           <w:bottom w:val="single" w:color="000000" w:sz="4" w:space="0" w:themeColor="accent3" w:themeTint="FE"/>
         </w:tcBorders>
       </w:tcPr>
@@ -4709,12 +4748,12 @@
         <w:sz w:val="22"/>
       </w:rPr>
       <w:tcPr>
-        <w:shd w:color="auto" w:fill="FFFFFF"/>
+        <w:shd w:val="clear" w:color="auto" w:fill="FFFFFF"/>
         <w:tcBorders>
           <w:left w:val="single" w:color="000000" w:sz="4" w:space="0" w:themeColor="accent3" w:themeTint="FE"/>
-          <w:top w:val="none"/>
-          <w:right w:val="none"/>
-          <w:bottom w:val="none"/>
+          <w:top w:val="none" w:color="000000" w:sz="4" w:space="0"/>
+          <w:right w:val="none" w:color="000000" w:sz="4" w:space="0"/>
+          <w:bottom w:val="none" w:color="000000" w:sz="4" w:space="0"/>
         </w:tcBorders>
       </w:tcPr>
     </w:tblStylePr>
@@ -4728,17 +4767,17 @@
       <w:tcPr>
         <w:shd w:val="clear" w:color="auto" w:fill="FFFFFF" w:themeFill="light1"/>
         <w:tcBorders>
-          <w:left w:val="none"/>
+          <w:left w:val="none" w:color="000000" w:sz="4" w:space="0"/>
           <w:top w:val="single" w:color="000000" w:sz="4" w:space="0" w:themeColor="accent3" w:themeTint="FE"/>
-          <w:right w:val="none"/>
-          <w:bottom w:val="none"/>
-        </w:tcBorders>
-      </w:tcPr>
-    </w:tblStylePr>
-  </w:style>
-  <w:style w:type="table" w:styleId="99">
+          <w:right w:val="none" w:color="000000" w:sz="4" w:space="0"/>
+          <w:bottom w:val="none" w:color="000000" w:sz="4" w:space="0"/>
+        </w:tcBorders>
+      </w:tcPr>
+    </w:tblStylePr>
+  </w:style>
+  <w:style w:type="table" w:styleId="460">
     <w:name w:val="Grid Table 7 Colorful - Accent 4"/>
-    <w:basedOn w:val="382"/>
+    <w:basedOn w:val="557"/>
     <w:uiPriority w:val="99"/>
     <w:pPr>
       <w:spacing w:lineRule="auto" w:line="240" w:after="0"/>
@@ -4787,12 +4826,12 @@
         <w:jc w:val="right"/>
       </w:pPr>
       <w:tcPr>
-        <w:shd w:color="auto" w:fill="FFFFFF"/>
-        <w:tcBorders>
-          <w:left w:val="none"/>
-          <w:top w:val="none"/>
+        <w:shd w:val="clear" w:color="auto" w:fill="FFFFFF"/>
+        <w:tcBorders>
+          <w:left w:val="none" w:color="000000" w:sz="4" w:space="0"/>
+          <w:top w:val="none" w:color="000000" w:sz="4" w:space="0"/>
           <w:right w:val="single" w:color="000000" w:sz="4" w:space="0" w:themeColor="accent4" w:themeTint="9A"/>
-          <w:bottom w:val="none"/>
+          <w:bottom w:val="none" w:color="000000" w:sz="4" w:space="0"/>
         </w:tcBorders>
       </w:tcPr>
     </w:tblStylePr>
@@ -4806,9 +4845,9 @@
       <w:tcPr>
         <w:shd w:val="clear" w:color="auto" w:fill="FFFFFF" w:themeFill="light1"/>
         <w:tcBorders>
-          <w:left w:val="none"/>
-          <w:top w:val="none"/>
-          <w:right w:val="none"/>
+          <w:left w:val="none" w:color="000000" w:sz="4" w:space="0"/>
+          <w:top w:val="none" w:color="000000" w:sz="4" w:space="0"/>
+          <w:right w:val="none" w:color="000000" w:sz="4" w:space="0"/>
           <w:bottom w:val="single" w:color="000000" w:sz="4" w:space="0" w:themeColor="accent4" w:themeTint="9A"/>
         </w:tcBorders>
       </w:tcPr>
@@ -4821,12 +4860,12 @@
         <w:sz w:val="22"/>
       </w:rPr>
       <w:tcPr>
-        <w:shd w:color="auto" w:fill="FFFFFF"/>
+        <w:shd w:val="clear" w:color="auto" w:fill="FFFFFF"/>
         <w:tcBorders>
           <w:left w:val="single" w:color="000000" w:sz="4" w:space="0" w:themeColor="accent4" w:themeTint="9A"/>
-          <w:top w:val="none"/>
-          <w:right w:val="none"/>
-          <w:bottom w:val="none"/>
+          <w:top w:val="none" w:color="000000" w:sz="4" w:space="0"/>
+          <w:right w:val="none" w:color="000000" w:sz="4" w:space="0"/>
+          <w:bottom w:val="none" w:color="000000" w:sz="4" w:space="0"/>
         </w:tcBorders>
       </w:tcPr>
     </w:tblStylePr>
@@ -4840,17 +4879,17 @@
       <w:tcPr>
         <w:shd w:val="clear" w:color="auto" w:fill="FFFFFF" w:themeFill="light1"/>
         <w:tcBorders>
-          <w:left w:val="none"/>
+          <w:left w:val="none" w:color="000000" w:sz="4" w:space="0"/>
           <w:top w:val="single" w:color="000000" w:sz="4" w:space="0" w:themeColor="accent4" w:themeTint="9A"/>
-          <w:right w:val="none"/>
-          <w:bottom w:val="none"/>
-        </w:tcBorders>
-      </w:tcPr>
-    </w:tblStylePr>
-  </w:style>
-  <w:style w:type="table" w:styleId="100">
+          <w:right w:val="none" w:color="000000" w:sz="4" w:space="0"/>
+          <w:bottom w:val="none" w:color="000000" w:sz="4" w:space="0"/>
+        </w:tcBorders>
+      </w:tcPr>
+    </w:tblStylePr>
+  </w:style>
+  <w:style w:type="table" w:styleId="461">
     <w:name w:val="Grid Table 7 Colorful - Accent 5"/>
-    <w:basedOn w:val="382"/>
+    <w:basedOn w:val="557"/>
     <w:uiPriority w:val="99"/>
     <w:pPr>
       <w:spacing w:lineRule="auto" w:line="240" w:after="0"/>
@@ -4899,12 +4938,12 @@
         <w:jc w:val="right"/>
       </w:pPr>
       <w:tcPr>
-        <w:shd w:color="auto" w:fill="FFFFFF"/>
-        <w:tcBorders>
-          <w:left w:val="none"/>
-          <w:top w:val="none"/>
+        <w:shd w:val="clear" w:color="auto" w:fill="FFFFFF"/>
+        <w:tcBorders>
+          <w:left w:val="none" w:color="000000" w:sz="4" w:space="0"/>
+          <w:top w:val="none" w:color="000000" w:sz="4" w:space="0"/>
           <w:right w:val="single" w:color="000000" w:sz="4" w:space="0" w:themeColor="accent5" w:themeTint="90"/>
-          <w:bottom w:val="none"/>
+          <w:bottom w:val="none" w:color="000000" w:sz="4" w:space="0"/>
         </w:tcBorders>
       </w:tcPr>
     </w:tblStylePr>
@@ -4918,9 +4957,9 @@
       <w:tcPr>
         <w:shd w:val="clear" w:color="auto" w:fill="FFFFFF" w:themeFill="light1"/>
         <w:tcBorders>
-          <w:left w:val="none"/>
-          <w:top w:val="none"/>
-          <w:right w:val="none"/>
+          <w:left w:val="none" w:color="000000" w:sz="4" w:space="0"/>
+          <w:top w:val="none" w:color="000000" w:sz="4" w:space="0"/>
+          <w:right w:val="none" w:color="000000" w:sz="4" w:space="0"/>
           <w:bottom w:val="single" w:color="000000" w:sz="4" w:space="0" w:themeColor="accent5" w:themeTint="90"/>
         </w:tcBorders>
       </w:tcPr>
@@ -4933,12 +4972,12 @@
         <w:sz w:val="22"/>
       </w:rPr>
       <w:tcPr>
-        <w:shd w:color="auto" w:fill="FFFFFF"/>
+        <w:shd w:val="clear" w:color="auto" w:fill="FFFFFF"/>
         <w:tcBorders>
           <w:left w:val="single" w:color="000000" w:sz="4" w:space="0" w:themeColor="accent5" w:themeTint="90"/>
-          <w:top w:val="none"/>
-          <w:right w:val="none"/>
-          <w:bottom w:val="none"/>
+          <w:top w:val="none" w:color="000000" w:sz="4" w:space="0"/>
+          <w:right w:val="none" w:color="000000" w:sz="4" w:space="0"/>
+          <w:bottom w:val="none" w:color="000000" w:sz="4" w:space="0"/>
         </w:tcBorders>
       </w:tcPr>
     </w:tblStylePr>
@@ -4952,17 +4991,17 @@
       <w:tcPr>
         <w:shd w:val="clear" w:color="auto" w:fill="FFFFFF" w:themeFill="light1"/>
         <w:tcBorders>
-          <w:left w:val="none"/>
+          <w:left w:val="none" w:color="000000" w:sz="4" w:space="0"/>
           <w:top w:val="single" w:color="000000" w:sz="4" w:space="0" w:themeColor="accent5" w:themeTint="90"/>
-          <w:right w:val="none"/>
-          <w:bottom w:val="none"/>
-        </w:tcBorders>
-      </w:tcPr>
-    </w:tblStylePr>
-  </w:style>
-  <w:style w:type="table" w:styleId="101">
+          <w:right w:val="none" w:color="000000" w:sz="4" w:space="0"/>
+          <w:bottom w:val="none" w:color="000000" w:sz="4" w:space="0"/>
+        </w:tcBorders>
+      </w:tcPr>
+    </w:tblStylePr>
+  </w:style>
+  <w:style w:type="table" w:styleId="462">
     <w:name w:val="Grid Table 7 Colorful - Accent 6"/>
-    <w:basedOn w:val="382"/>
+    <w:basedOn w:val="557"/>
     <w:uiPriority w:val="99"/>
     <w:pPr>
       <w:spacing w:lineRule="auto" w:line="240" w:after="0"/>
@@ -5011,12 +5050,12 @@
         <w:jc w:val="right"/>
       </w:pPr>
       <w:tcPr>
-        <w:shd w:color="auto" w:fill="FFFFFF"/>
-        <w:tcBorders>
-          <w:left w:val="none"/>
-          <w:top w:val="none"/>
+        <w:shd w:val="clear" w:color="auto" w:fill="FFFFFF"/>
+        <w:tcBorders>
+          <w:left w:val="none" w:color="000000" w:sz="4" w:space="0"/>
+          <w:top w:val="none" w:color="000000" w:sz="4" w:space="0"/>
           <w:right w:val="single" w:color="000000" w:sz="4" w:space="0" w:themeColor="accent6" w:themeTint="90"/>
-          <w:bottom w:val="none"/>
+          <w:bottom w:val="none" w:color="000000" w:sz="4" w:space="0"/>
         </w:tcBorders>
       </w:tcPr>
     </w:tblStylePr>
@@ -5030,9 +5069,9 @@
       <w:tcPr>
         <w:shd w:val="clear" w:color="auto" w:fill="FFFFFF" w:themeFill="light1"/>
         <w:tcBorders>
-          <w:left w:val="none"/>
-          <w:top w:val="none"/>
-          <w:right w:val="none"/>
+          <w:left w:val="none" w:color="000000" w:sz="4" w:space="0"/>
+          <w:top w:val="none" w:color="000000" w:sz="4" w:space="0"/>
+          <w:right w:val="none" w:color="000000" w:sz="4" w:space="0"/>
           <w:bottom w:val="single" w:color="000000" w:sz="4" w:space="0" w:themeColor="accent6" w:themeTint="90"/>
         </w:tcBorders>
       </w:tcPr>
@@ -5045,12 +5084,12 @@
         <w:sz w:val="22"/>
       </w:rPr>
       <w:tcPr>
-        <w:shd w:color="auto" w:fill="FFFFFF"/>
+        <w:shd w:val="clear" w:color="auto" w:fill="FFFFFF"/>
         <w:tcBorders>
           <w:left w:val="single" w:color="000000" w:sz="4" w:space="0" w:themeColor="accent6" w:themeTint="90"/>
-          <w:top w:val="none"/>
-          <w:right w:val="none"/>
-          <w:bottom w:val="none"/>
+          <w:top w:val="none" w:color="000000" w:sz="4" w:space="0"/>
+          <w:right w:val="none" w:color="000000" w:sz="4" w:space="0"/>
+          <w:bottom w:val="none" w:color="000000" w:sz="4" w:space="0"/>
         </w:tcBorders>
       </w:tcPr>
     </w:tblStylePr>
@@ -5064,17 +5103,17 @@
       <w:tcPr>
         <w:shd w:val="clear" w:color="auto" w:fill="FFFFFF" w:themeFill="light1"/>
         <w:tcBorders>
-          <w:left w:val="none"/>
+          <w:left w:val="none" w:color="000000" w:sz="4" w:space="0"/>
           <w:top w:val="single" w:color="000000" w:sz="4" w:space="0" w:themeColor="accent6" w:themeTint="90"/>
-          <w:right w:val="none"/>
-          <w:bottom w:val="none"/>
-        </w:tcBorders>
-      </w:tcPr>
-    </w:tblStylePr>
-  </w:style>
-  <w:style w:type="table" w:styleId="102">
+          <w:right w:val="none" w:color="000000" w:sz="4" w:space="0"/>
+          <w:bottom w:val="none" w:color="000000" w:sz="4" w:space="0"/>
+        </w:tcBorders>
+      </w:tcPr>
+    </w:tblStylePr>
+  </w:style>
+  <w:style w:type="table" w:styleId="463">
     <w:name w:val="List Table 1 Light"/>
-    <w:basedOn w:val="382"/>
+    <w:basedOn w:val="557"/>
     <w:uiPriority w:val="99"/>
     <w:pPr>
       <w:spacing w:lineRule="auto" w:line="240" w:after="0"/>
@@ -5135,9 +5174,9 @@
       </w:tcPr>
     </w:tblStylePr>
   </w:style>
-  <w:style w:type="table" w:styleId="103">
+  <w:style w:type="table" w:styleId="464">
     <w:name w:val="List Table 1 Light - Accent 1"/>
-    <w:basedOn w:val="382"/>
+    <w:basedOn w:val="557"/>
     <w:uiPriority w:val="99"/>
     <w:pPr>
       <w:spacing w:lineRule="auto" w:line="240" w:after="0"/>
@@ -5198,9 +5237,9 @@
       </w:tcPr>
     </w:tblStylePr>
   </w:style>
-  <w:style w:type="table" w:styleId="104">
+  <w:style w:type="table" w:styleId="465">
     <w:name w:val="List Table 1 Light - Accent 2"/>
-    <w:basedOn w:val="382"/>
+    <w:basedOn w:val="557"/>
     <w:uiPriority w:val="99"/>
     <w:pPr>
       <w:spacing w:lineRule="auto" w:line="240" w:after="0"/>
@@ -5261,9 +5300,9 @@
       </w:tcPr>
     </w:tblStylePr>
   </w:style>
-  <w:style w:type="table" w:styleId="105">
+  <w:style w:type="table" w:styleId="466">
     <w:name w:val="List Table 1 Light - Accent 3"/>
-    <w:basedOn w:val="382"/>
+    <w:basedOn w:val="557"/>
     <w:uiPriority w:val="99"/>
     <w:pPr>
       <w:spacing w:lineRule="auto" w:line="240" w:after="0"/>
@@ -5324,9 +5363,9 @@
       </w:tcPr>
     </w:tblStylePr>
   </w:style>
-  <w:style w:type="table" w:styleId="106">
+  <w:style w:type="table" w:styleId="467">
     <w:name w:val="List Table 1 Light - Accent 4"/>
-    <w:basedOn w:val="382"/>
+    <w:basedOn w:val="557"/>
     <w:uiPriority w:val="99"/>
     <w:pPr>
       <w:spacing w:lineRule="auto" w:line="240" w:after="0"/>
@@ -5387,9 +5426,9 @@
       </w:tcPr>
     </w:tblStylePr>
   </w:style>
-  <w:style w:type="table" w:styleId="107">
+  <w:style w:type="table" w:styleId="468">
     <w:name w:val="List Table 1 Light - Accent 5"/>
-    <w:basedOn w:val="382"/>
+    <w:basedOn w:val="557"/>
     <w:uiPriority w:val="99"/>
     <w:pPr>
       <w:spacing w:lineRule="auto" w:line="240" w:after="0"/>
@@ -5450,9 +5489,9 @@
       </w:tcPr>
     </w:tblStylePr>
   </w:style>
-  <w:style w:type="table" w:styleId="108">
+  <w:style w:type="table" w:styleId="469">
     <w:name w:val="List Table 1 Light - Accent 6"/>
-    <w:basedOn w:val="382"/>
+    <w:basedOn w:val="557"/>
     <w:uiPriority w:val="99"/>
     <w:pPr>
       <w:spacing w:lineRule="auto" w:line="240" w:after="0"/>
@@ -5513,9 +5552,9 @@
       </w:tcPr>
     </w:tblStylePr>
   </w:style>
-  <w:style w:type="table" w:styleId="109">
+  <w:style w:type="table" w:styleId="470">
     <w:name w:val="List Table 2"/>
-    <w:basedOn w:val="382"/>
+    <w:basedOn w:val="557"/>
     <w:uiPriority w:val="99"/>
     <w:pPr>
       <w:spacing w:lineRule="auto" w:line="240" w:after="0"/>
@@ -5599,9 +5638,9 @@
       </w:tcPr>
     </w:tblStylePr>
   </w:style>
-  <w:style w:type="table" w:styleId="110">
+  <w:style w:type="table" w:styleId="471">
     <w:name w:val="List Table 2 - Accent 1"/>
-    <w:basedOn w:val="382"/>
+    <w:basedOn w:val="557"/>
     <w:uiPriority w:val="99"/>
     <w:pPr>
       <w:spacing w:lineRule="auto" w:line="240" w:after="0"/>
@@ -5685,9 +5724,9 @@
       </w:tcPr>
     </w:tblStylePr>
   </w:style>
-  <w:style w:type="table" w:styleId="111">
+  <w:style w:type="table" w:styleId="472">
     <w:name w:val="List Table 2 - Accent 2"/>
-    <w:basedOn w:val="382"/>
+    <w:basedOn w:val="557"/>
     <w:uiPriority w:val="99"/>
     <w:pPr>
       <w:spacing w:lineRule="auto" w:line="240" w:after="0"/>
@@ -5771,9 +5810,9 @@
       </w:tcPr>
     </w:tblStylePr>
   </w:style>
-  <w:style w:type="table" w:styleId="112">
+  <w:style w:type="table" w:styleId="473">
     <w:name w:val="List Table 2 - Accent 3"/>
-    <w:basedOn w:val="382"/>
+    <w:basedOn w:val="557"/>
     <w:uiPriority w:val="99"/>
     <w:pPr>
       <w:spacing w:lineRule="auto" w:line="240" w:after="0"/>
@@ -5857,9 +5896,9 @@
       </w:tcPr>
     </w:tblStylePr>
   </w:style>
-  <w:style w:type="table" w:styleId="113">
+  <w:style w:type="table" w:styleId="474">
     <w:name w:val="List Table 2 - Accent 4"/>
-    <w:basedOn w:val="382"/>
+    <w:basedOn w:val="557"/>
     <w:uiPriority w:val="99"/>
     <w:pPr>
       <w:spacing w:lineRule="auto" w:line="240" w:after="0"/>
@@ -5943,9 +5982,9 @@
       </w:tcPr>
     </w:tblStylePr>
   </w:style>
-  <w:style w:type="table" w:styleId="114">
+  <w:style w:type="table" w:styleId="475">
     <w:name w:val="List Table 2 - Accent 5"/>
-    <w:basedOn w:val="382"/>
+    <w:basedOn w:val="557"/>
     <w:uiPriority w:val="99"/>
     <w:pPr>
       <w:spacing w:lineRule="auto" w:line="240" w:after="0"/>
@@ -6029,9 +6068,9 @@
       </w:tcPr>
     </w:tblStylePr>
   </w:style>
-  <w:style w:type="table" w:styleId="115">
+  <w:style w:type="table" w:styleId="476">
     <w:name w:val="List Table 2 - Accent 6"/>
-    <w:basedOn w:val="382"/>
+    <w:basedOn w:val="557"/>
     <w:uiPriority w:val="99"/>
     <w:pPr>
       <w:spacing w:lineRule="auto" w:line="240" w:after="0"/>
@@ -6115,9 +6154,9 @@
       </w:tcPr>
     </w:tblStylePr>
   </w:style>
-  <w:style w:type="table" w:styleId="116">
+  <w:style w:type="table" w:styleId="477">
     <w:name w:val="List Table 3"/>
-    <w:basedOn w:val="382"/>
+    <w:basedOn w:val="557"/>
     <w:uiPriority w:val="99"/>
     <w:pPr>
       <w:spacing w:lineRule="auto" w:line="240" w:after="0"/>
@@ -6189,9 +6228,9 @@
       </w:rPr>
     </w:tblStylePr>
   </w:style>
-  <w:style w:type="table" w:styleId="117">
+  <w:style w:type="table" w:styleId="478">
     <w:name w:val="List Table 3 - Accent 1"/>
-    <w:basedOn w:val="382"/>
+    <w:basedOn w:val="557"/>
     <w:uiPriority w:val="99"/>
     <w:pPr>
       <w:spacing w:lineRule="auto" w:line="240" w:after="0"/>
@@ -6263,9 +6302,9 @@
       </w:rPr>
     </w:tblStylePr>
   </w:style>
-  <w:style w:type="table" w:styleId="118">
+  <w:style w:type="table" w:styleId="479">
     <w:name w:val="List Table 3 - Accent 2"/>
-    <w:basedOn w:val="382"/>
+    <w:basedOn w:val="557"/>
     <w:uiPriority w:val="99"/>
     <w:pPr>
       <w:spacing w:lineRule="auto" w:line="240" w:after="0"/>
@@ -6337,9 +6376,9 @@
       </w:rPr>
     </w:tblStylePr>
   </w:style>
-  <w:style w:type="table" w:styleId="119">
+  <w:style w:type="table" w:styleId="480">
     <w:name w:val="List Table 3 - Accent 3"/>
-    <w:basedOn w:val="382"/>
+    <w:basedOn w:val="557"/>
     <w:uiPriority w:val="99"/>
     <w:pPr>
       <w:spacing w:lineRule="auto" w:line="240" w:after="0"/>
@@ -6411,9 +6450,9 @@
       </w:rPr>
     </w:tblStylePr>
   </w:style>
-  <w:style w:type="table" w:styleId="120">
+  <w:style w:type="table" w:styleId="481">
     <w:name w:val="List Table 3 - Accent 4"/>
-    <w:basedOn w:val="382"/>
+    <w:basedOn w:val="557"/>
     <w:uiPriority w:val="99"/>
     <w:pPr>
       <w:spacing w:lineRule="auto" w:line="240" w:after="0"/>
@@ -6485,9 +6524,9 @@
       </w:rPr>
     </w:tblStylePr>
   </w:style>
-  <w:style w:type="table" w:styleId="121">
+  <w:style w:type="table" w:styleId="482">
     <w:name w:val="List Table 3 - Accent 5"/>
-    <w:basedOn w:val="382"/>
+    <w:basedOn w:val="557"/>
     <w:uiPriority w:val="99"/>
     <w:pPr>
       <w:spacing w:lineRule="auto" w:line="240" w:after="0"/>
@@ -6559,9 +6598,9 @@
       </w:rPr>
     </w:tblStylePr>
   </w:style>
-  <w:style w:type="table" w:styleId="122">
+  <w:style w:type="table" w:styleId="483">
     <w:name w:val="List Table 3 - Accent 6"/>
-    <w:basedOn w:val="382"/>
+    <w:basedOn w:val="557"/>
     <w:uiPriority w:val="99"/>
     <w:pPr>
       <w:spacing w:lineRule="auto" w:line="240" w:after="0"/>
@@ -6633,9 +6672,9 @@
       </w:rPr>
     </w:tblStylePr>
   </w:style>
-  <w:style w:type="table" w:styleId="123">
+  <w:style w:type="table" w:styleId="484">
     <w:name w:val="List Table 4"/>
-    <w:basedOn w:val="382"/>
+    <w:basedOn w:val="557"/>
     <w:uiPriority w:val="99"/>
     <w:pPr>
       <w:spacing w:lineRule="auto" w:line="240" w:after="0"/>
@@ -6702,9 +6741,9 @@
       </w:rPr>
     </w:tblStylePr>
   </w:style>
-  <w:style w:type="table" w:styleId="124">
+  <w:style w:type="table" w:styleId="485">
     <w:name w:val="List Table 4 - Accent 1"/>
-    <w:basedOn w:val="382"/>
+    <w:basedOn w:val="557"/>
     <w:uiPriority w:val="99"/>
     <w:pPr>
       <w:spacing w:lineRule="auto" w:line="240" w:after="0"/>
@@ -6771,9 +6810,9 @@
       </w:rPr>
     </w:tblStylePr>
   </w:style>
-  <w:style w:type="table" w:styleId="125">
+  <w:style w:type="table" w:styleId="486">
     <w:name w:val="List Table 4 - Accent 2"/>
-    <w:basedOn w:val="382"/>
+    <w:basedOn w:val="557"/>
     <w:uiPriority w:val="99"/>
     <w:pPr>
       <w:spacing w:lineRule="auto" w:line="240" w:after="0"/>
@@ -6840,9 +6879,9 @@
       </w:rPr>
     </w:tblStylePr>
   </w:style>
-  <w:style w:type="table" w:styleId="126">
+  <w:style w:type="table" w:styleId="487">
     <w:name w:val="List Table 4 - Accent 3"/>
-    <w:basedOn w:val="382"/>
+    <w:basedOn w:val="557"/>
     <w:uiPriority w:val="99"/>
     <w:pPr>
       <w:spacing w:lineRule="auto" w:line="240" w:after="0"/>
@@ -6909,9 +6948,9 @@
       </w:rPr>
     </w:tblStylePr>
   </w:style>
-  <w:style w:type="table" w:styleId="127">
+  <w:style w:type="table" w:styleId="488">
     <w:name w:val="List Table 4 - Accent 4"/>
-    <w:basedOn w:val="382"/>
+    <w:basedOn w:val="557"/>
     <w:uiPriority w:val="99"/>
     <w:pPr>
       <w:spacing w:lineRule="auto" w:line="240" w:after="0"/>
@@ -6978,9 +7017,9 @@
       </w:rPr>
     </w:tblStylePr>
   </w:style>
-  <w:style w:type="table" w:styleId="128">
+  <w:style w:type="table" w:styleId="489">
     <w:name w:val="List Table 4 - Accent 5"/>
-    <w:basedOn w:val="382"/>
+    <w:basedOn w:val="557"/>
     <w:uiPriority w:val="99"/>
     <w:pPr>
       <w:spacing w:lineRule="auto" w:line="240" w:after="0"/>
@@ -7047,9 +7086,9 @@
       </w:rPr>
     </w:tblStylePr>
   </w:style>
-  <w:style w:type="table" w:styleId="129">
+  <w:style w:type="table" w:styleId="490">
     <w:name w:val="List Table 4 - Accent 6"/>
-    <w:basedOn w:val="382"/>
+    <w:basedOn w:val="557"/>
     <w:uiPriority w:val="99"/>
     <w:pPr>
       <w:spacing w:lineRule="auto" w:line="240" w:after="0"/>
@@ -7116,9 +7155,9 @@
       </w:rPr>
     </w:tblStylePr>
   </w:style>
-  <w:style w:type="table" w:styleId="130">
+  <w:style w:type="table" w:styleId="491">
     <w:name w:val="List Table 5 Dark"/>
-    <w:basedOn w:val="382"/>
+    <w:basedOn w:val="557"/>
     <w:uiPriority w:val="99"/>
     <w:pPr>
       <w:spacing w:lineRule="auto" w:line="240" w:after="0"/>
@@ -7223,9 +7262,9 @@
       </w:rPr>
     </w:tblStylePr>
   </w:style>
-  <w:style w:type="table" w:styleId="131">
+  <w:style w:type="table" w:styleId="492">
     <w:name w:val="List Table 5 Dark - Accent 1"/>
-    <w:basedOn w:val="382"/>
+    <w:basedOn w:val="557"/>
     <w:uiPriority w:val="99"/>
     <w:pPr>
       <w:spacing w:lineRule="auto" w:line="240" w:after="0"/>
@@ -7330,9 +7369,9 @@
       </w:rPr>
     </w:tblStylePr>
   </w:style>
-  <w:style w:type="table" w:styleId="132">
+  <w:style w:type="table" w:styleId="493">
     <w:name w:val="List Table 5 Dark - Accent 2"/>
-    <w:basedOn w:val="382"/>
+    <w:basedOn w:val="557"/>
     <w:uiPriority w:val="99"/>
     <w:pPr>
       <w:spacing w:lineRule="auto" w:line="240" w:after="0"/>
@@ -7437,9 +7476,9 @@
       </w:rPr>
     </w:tblStylePr>
   </w:style>
-  <w:style w:type="table" w:styleId="133">
+  <w:style w:type="table" w:styleId="494">
     <w:name w:val="List Table 5 Dark - Accent 3"/>
-    <w:basedOn w:val="382"/>
+    <w:basedOn w:val="557"/>
     <w:uiPriority w:val="99"/>
     <w:pPr>
       <w:spacing w:lineRule="auto" w:line="240" w:after="0"/>
@@ -7544,9 +7583,9 @@
       </w:rPr>
     </w:tblStylePr>
   </w:style>
-  <w:style w:type="table" w:styleId="134">
+  <w:style w:type="table" w:styleId="495">
     <w:name w:val="List Table 5 Dark - Accent 4"/>
-    <w:basedOn w:val="382"/>
+    <w:basedOn w:val="557"/>
     <w:uiPriority w:val="99"/>
     <w:pPr>
       <w:spacing w:lineRule="auto" w:line="240" w:after="0"/>
@@ -7651,9 +7690,9 @@
       </w:rPr>
     </w:tblStylePr>
   </w:style>
-  <w:style w:type="table" w:styleId="135">
+  <w:style w:type="table" w:styleId="496">
     <w:name w:val="List Table 5 Dark - Accent 5"/>
-    <w:basedOn w:val="382"/>
+    <w:basedOn w:val="557"/>
     <w:uiPriority w:val="99"/>
     <w:pPr>
       <w:spacing w:lineRule="auto" w:line="240" w:after="0"/>
@@ -7758,9 +7797,9 @@
       </w:rPr>
     </w:tblStylePr>
   </w:style>
-  <w:style w:type="table" w:styleId="136">
+  <w:style w:type="table" w:styleId="497">
     <w:name w:val="List Table 5 Dark - Accent 6"/>
-    <w:basedOn w:val="382"/>
+    <w:basedOn w:val="557"/>
     <w:uiPriority w:val="99"/>
     <w:pPr>
       <w:spacing w:lineRule="auto" w:line="240" w:after="0"/>
@@ -7865,9 +7904,9 @@
       </w:rPr>
     </w:tblStylePr>
   </w:style>
-  <w:style w:type="table" w:styleId="137">
+  <w:style w:type="table" w:styleId="498">
     <w:name w:val="List Table 6 Colorful"/>
-    <w:basedOn w:val="382"/>
+    <w:basedOn w:val="557"/>
     <w:uiPriority w:val="99"/>
     <w:pPr>
       <w:spacing w:lineRule="auto" w:line="240" w:after="0"/>
@@ -7938,9 +7977,9 @@
       </w:tcPr>
     </w:tblStylePr>
   </w:style>
-  <w:style w:type="table" w:styleId="138">
+  <w:style w:type="table" w:styleId="499">
     <w:name w:val="List Table 6 Colorful - Accent 1"/>
-    <w:basedOn w:val="382"/>
+    <w:basedOn w:val="557"/>
     <w:uiPriority w:val="99"/>
     <w:pPr>
       <w:spacing w:lineRule="auto" w:line="240" w:after="0"/>
@@ -8011,9 +8050,9 @@
       </w:tcPr>
     </w:tblStylePr>
   </w:style>
-  <w:style w:type="table" w:styleId="139">
+  <w:style w:type="table" w:styleId="500">
     <w:name w:val="List Table 6 Colorful - Accent 2"/>
-    <w:basedOn w:val="382"/>
+    <w:basedOn w:val="557"/>
     <w:uiPriority w:val="99"/>
     <w:pPr>
       <w:spacing w:lineRule="auto" w:line="240" w:after="0"/>
@@ -8084,9 +8123,9 @@
       </w:tcPr>
     </w:tblStylePr>
   </w:style>
-  <w:style w:type="table" w:styleId="140">
+  <w:style w:type="table" w:styleId="501">
     <w:name w:val="List Table 6 Colorful - Accent 3"/>
-    <w:basedOn w:val="382"/>
+    <w:basedOn w:val="557"/>
     <w:uiPriority w:val="99"/>
     <w:pPr>
       <w:spacing w:lineRule="auto" w:line="240" w:after="0"/>
@@ -8157,9 +8196,9 @@
       </w:tcPr>
     </w:tblStylePr>
   </w:style>
-  <w:style w:type="table" w:styleId="141">
+  <w:style w:type="table" w:styleId="502">
     <w:name w:val="List Table 6 Colorful - Accent 4"/>
-    <w:basedOn w:val="382"/>
+    <w:basedOn w:val="557"/>
     <w:uiPriority w:val="99"/>
     <w:pPr>
       <w:spacing w:lineRule="auto" w:line="240" w:after="0"/>
@@ -8230,9 +8269,9 @@
       </w:tcPr>
     </w:tblStylePr>
   </w:style>
-  <w:style w:type="table" w:styleId="142">
+  <w:style w:type="table" w:styleId="503">
     <w:name w:val="List Table 6 Colorful - Accent 5"/>
-    <w:basedOn w:val="382"/>
+    <w:basedOn w:val="557"/>
     <w:uiPriority w:val="99"/>
     <w:pPr>
       <w:spacing w:lineRule="auto" w:line="240" w:after="0"/>
@@ -8303,9 +8342,9 @@
       </w:tcPr>
     </w:tblStylePr>
   </w:style>
-  <w:style w:type="table" w:styleId="143">
+  <w:style w:type="table" w:styleId="504">
     <w:name w:val="List Table 6 Colorful - Accent 6"/>
-    <w:basedOn w:val="382"/>
+    <w:basedOn w:val="557"/>
     <w:uiPriority w:val="99"/>
     <w:pPr>
       <w:spacing w:lineRule="auto" w:line="240" w:after="0"/>
@@ -8376,9 +8415,9 @@
       </w:tcPr>
     </w:tblStylePr>
   </w:style>
-  <w:style w:type="table" w:styleId="144">
+  <w:style w:type="table" w:styleId="505">
     <w:name w:val="List Table 7 Colorful"/>
-    <w:basedOn w:val="382"/>
+    <w:basedOn w:val="557"/>
     <w:uiPriority w:val="99"/>
     <w:pPr>
       <w:spacing w:lineRule="auto" w:line="240" w:after="0"/>
@@ -8424,12 +8463,12 @@
         <w:jc w:val="right"/>
       </w:pPr>
       <w:tcPr>
-        <w:shd w:color="auto" w:fill="FFFFFF"/>
-        <w:tcBorders>
-          <w:left w:val="none"/>
-          <w:top w:val="none"/>
+        <w:shd w:val="clear" w:color="auto" w:fill="FFFFFF"/>
+        <w:tcBorders>
+          <w:left w:val="none" w:color="000000" w:sz="4" w:space="0"/>
+          <w:top w:val="none" w:color="000000" w:sz="4" w:space="0"/>
           <w:right w:val="single" w:color="000000" w:sz="4" w:space="0" w:themeColor="text1" w:themeTint="80"/>
-          <w:bottom w:val="none"/>
+          <w:bottom w:val="none" w:color="000000" w:sz="4" w:space="0"/>
         </w:tcBorders>
       </w:tcPr>
     </w:tblStylePr>
@@ -8443,9 +8482,9 @@
       <w:tcPr>
         <w:shd w:val="clear" w:color="auto" w:fill="FFFFFF" w:themeFill="light1"/>
         <w:tcBorders>
-          <w:left w:val="none"/>
-          <w:top w:val="none"/>
-          <w:right w:val="none"/>
+          <w:left w:val="none" w:color="000000" w:sz="4" w:space="0"/>
+          <w:top w:val="none" w:color="000000" w:sz="4" w:space="0"/>
+          <w:right w:val="none" w:color="000000" w:sz="4" w:space="0"/>
           <w:bottom w:val="single" w:color="000000" w:sz="4" w:space="0" w:themeColor="text1" w:themeTint="80"/>
         </w:tcBorders>
       </w:tcPr>
@@ -8458,12 +8497,12 @@
         <w:sz w:val="22"/>
       </w:rPr>
       <w:tcPr>
-        <w:shd w:color="auto" w:fill="FFFFFF"/>
+        <w:shd w:val="clear" w:color="auto" w:fill="FFFFFF"/>
         <w:tcBorders>
           <w:left w:val="single" w:color="000000" w:sz="4" w:space="0" w:themeColor="text1" w:themeTint="80"/>
-          <w:top w:val="none"/>
-          <w:right w:val="none"/>
-          <w:bottom w:val="none"/>
+          <w:top w:val="none" w:color="000000" w:sz="4" w:space="0"/>
+          <w:right w:val="none" w:color="000000" w:sz="4" w:space="0"/>
+          <w:bottom w:val="none" w:color="000000" w:sz="4" w:space="0"/>
         </w:tcBorders>
       </w:tcPr>
     </w:tblStylePr>
@@ -8477,10 +8516,10 @@
       <w:tcPr>
         <w:shd w:val="clear" w:color="auto" w:fill="FFFFFF" w:themeFill="light1"/>
         <w:tcBorders>
-          <w:left w:val="none"/>
+          <w:left w:val="none" w:color="000000" w:sz="4" w:space="0"/>
           <w:top w:val="single" w:color="000000" w:sz="4" w:space="0" w:themeColor="text1" w:themeTint="80"/>
-          <w:right w:val="none"/>
-          <w:bottom w:val="none"/>
+          <w:right w:val="none" w:color="000000" w:sz="4" w:space="0"/>
+          <w:bottom w:val="none" w:color="000000" w:sz="4" w:space="0"/>
         </w:tcBorders>
       </w:tcPr>
     </w:tblStylePr>
@@ -8492,9 +8531,9 @@
       </w:rPr>
     </w:tblStylePr>
   </w:style>
-  <w:style w:type="table" w:styleId="145">
+  <w:style w:type="table" w:styleId="506">
     <w:name w:val="List Table 7 Colorful - Accent 1"/>
-    <w:basedOn w:val="382"/>
+    <w:basedOn w:val="557"/>
     <w:uiPriority w:val="99"/>
     <w:pPr>
       <w:spacing w:lineRule="auto" w:line="240" w:after="0"/>
@@ -8540,12 +8579,12 @@
         <w:jc w:val="right"/>
       </w:pPr>
       <w:tcPr>
-        <w:shd w:color="auto" w:fill="FFFFFF"/>
-        <w:tcBorders>
-          <w:left w:val="none"/>
-          <w:top w:val="none"/>
+        <w:shd w:val="clear" w:color="auto" w:fill="FFFFFF"/>
+        <w:tcBorders>
+          <w:left w:val="none" w:color="000000" w:sz="4" w:space="0"/>
+          <w:top w:val="none" w:color="000000" w:sz="4" w:space="0"/>
           <w:right w:val="single" w:color="000000" w:sz="4" w:space="0" w:themeColor="accent1"/>
-          <w:bottom w:val="none"/>
+          <w:bottom w:val="none" w:color="000000" w:sz="4" w:space="0"/>
         </w:tcBorders>
       </w:tcPr>
     </w:tblStylePr>
@@ -8559,9 +8598,9 @@
       <w:tcPr>
         <w:shd w:val="clear" w:color="auto" w:fill="FFFFFF" w:themeFill="light1"/>
         <w:tcBorders>
-          <w:left w:val="none"/>
-          <w:top w:val="none"/>
-          <w:right w:val="none"/>
+          <w:left w:val="none" w:color="000000" w:sz="4" w:space="0"/>
+          <w:top w:val="none" w:color="000000" w:sz="4" w:space="0"/>
+          <w:right w:val="none" w:color="000000" w:sz="4" w:space="0"/>
           <w:bottom w:val="single" w:color="000000" w:sz="4" w:space="0" w:themeColor="accent1"/>
         </w:tcBorders>
       </w:tcPr>
@@ -8574,12 +8613,12 @@
         <w:sz w:val="22"/>
       </w:rPr>
       <w:tcPr>
-        <w:shd w:color="auto" w:fill="FFFFFF"/>
+        <w:shd w:val="clear" w:color="auto" w:fill="FFFFFF"/>
         <w:tcBorders>
           <w:left w:val="single" w:color="000000" w:sz="4" w:space="0" w:themeColor="accent1"/>
-          <w:top w:val="none"/>
-          <w:right w:val="none"/>
-          <w:bottom w:val="none"/>
+          <w:top w:val="none" w:color="000000" w:sz="4" w:space="0"/>
+          <w:right w:val="none" w:color="000000" w:sz="4" w:space="0"/>
+          <w:bottom w:val="none" w:color="000000" w:sz="4" w:space="0"/>
         </w:tcBorders>
       </w:tcPr>
     </w:tblStylePr>
@@ -8593,10 +8632,10 @@
       <w:tcPr>
         <w:shd w:val="clear" w:color="auto" w:fill="FFFFFF" w:themeFill="light1"/>
         <w:tcBorders>
-          <w:left w:val="none"/>
+          <w:left w:val="none" w:color="000000" w:sz="4" w:space="0"/>
           <w:top w:val="single" w:color="000000" w:sz="4" w:space="0" w:themeColor="accent1"/>
-          <w:right w:val="none"/>
-          <w:bottom w:val="none"/>
+          <w:right w:val="none" w:color="000000" w:sz="4" w:space="0"/>
+          <w:bottom w:val="none" w:color="000000" w:sz="4" w:space="0"/>
         </w:tcBorders>
       </w:tcPr>
     </w:tblStylePr>
@@ -8608,9 +8647,9 @@
       </w:rPr>
     </w:tblStylePr>
   </w:style>
-  <w:style w:type="table" w:styleId="146">
+  <w:style w:type="table" w:styleId="507">
     <w:name w:val="List Table 7 Colorful - Accent 2"/>
-    <w:basedOn w:val="382"/>
+    <w:basedOn w:val="557"/>
     <w:uiPriority w:val="99"/>
     <w:pPr>
       <w:spacing w:lineRule="auto" w:line="240" w:after="0"/>
@@ -8656,12 +8695,12 @@
         <w:jc w:val="right"/>
       </w:pPr>
       <w:tcPr>
-        <w:shd w:color="auto" w:fill="FFFFFF"/>
-        <w:tcBorders>
-          <w:left w:val="none"/>
-          <w:top w:val="none"/>
+        <w:shd w:val="clear" w:color="auto" w:fill="FFFFFF"/>
+        <w:tcBorders>
+          <w:left w:val="none" w:color="000000" w:sz="4" w:space="0"/>
+          <w:top w:val="none" w:color="000000" w:sz="4" w:space="0"/>
           <w:right w:val="single" w:color="000000" w:sz="4" w:space="0" w:themeColor="accent2" w:themeTint="97"/>
-          <w:bottom w:val="none"/>
+          <w:bottom w:val="none" w:color="000000" w:sz="4" w:space="0"/>
         </w:tcBorders>
       </w:tcPr>
     </w:tblStylePr>
@@ -8675,9 +8714,9 @@
       <w:tcPr>
         <w:shd w:val="clear" w:color="auto" w:fill="FFFFFF" w:themeFill="light1"/>
         <w:tcBorders>
-          <w:left w:val="none"/>
-          <w:top w:val="none"/>
-          <w:right w:val="none"/>
+          <w:left w:val="none" w:color="000000" w:sz="4" w:space="0"/>
+          <w:top w:val="none" w:color="000000" w:sz="4" w:space="0"/>
+          <w:right w:val="none" w:color="000000" w:sz="4" w:space="0"/>
           <w:bottom w:val="single" w:color="000000" w:sz="4" w:space="0" w:themeColor="accent2" w:themeTint="97"/>
         </w:tcBorders>
       </w:tcPr>
@@ -8690,12 +8729,12 @@
         <w:sz w:val="22"/>
       </w:rPr>
       <w:tcPr>
-        <w:shd w:color="auto" w:fill="FFFFFF"/>
+        <w:shd w:val="clear" w:color="auto" w:fill="FFFFFF"/>
         <w:tcBorders>
           <w:left w:val="single" w:color="000000" w:sz="4" w:space="0" w:themeColor="accent2" w:themeTint="97"/>
-          <w:top w:val="none"/>
-          <w:right w:val="none"/>
-          <w:bottom w:val="none"/>
+          <w:top w:val="none" w:color="000000" w:sz="4" w:space="0"/>
+          <w:right w:val="none" w:color="000000" w:sz="4" w:space="0"/>
+          <w:bottom w:val="none" w:color="000000" w:sz="4" w:space="0"/>
         </w:tcBorders>
       </w:tcPr>
     </w:tblStylePr>
@@ -8709,10 +8748,10 @@
       <w:tcPr>
         <w:shd w:val="clear" w:color="auto" w:fill="FFFFFF" w:themeFill="light1"/>
         <w:tcBorders>
-          <w:left w:val="none"/>
+          <w:left w:val="none" w:color="000000" w:sz="4" w:space="0"/>
           <w:top w:val="single" w:color="000000" w:sz="4" w:space="0" w:themeColor="accent2" w:themeTint="97"/>
-          <w:right w:val="none"/>
-          <w:bottom w:val="none"/>
+          <w:right w:val="none" w:color="000000" w:sz="4" w:space="0"/>
+          <w:bottom w:val="none" w:color="000000" w:sz="4" w:space="0"/>
         </w:tcBorders>
       </w:tcPr>
     </w:tblStylePr>
@@ -8724,9 +8763,9 @@
       </w:rPr>
     </w:tblStylePr>
   </w:style>
-  <w:style w:type="table" w:styleId="147">
+  <w:style w:type="table" w:styleId="508">
     <w:name w:val="List Table 7 Colorful - Accent 3"/>
-    <w:basedOn w:val="382"/>
+    <w:basedOn w:val="557"/>
     <w:uiPriority w:val="99"/>
     <w:pPr>
       <w:spacing w:lineRule="auto" w:line="240" w:after="0"/>
@@ -8772,12 +8811,12 @@
         <w:jc w:val="right"/>
       </w:pPr>
       <w:tcPr>
-        <w:shd w:color="auto" w:fill="FFFFFF"/>
-        <w:tcBorders>
-          <w:left w:val="none"/>
-          <w:top w:val="none"/>
+        <w:shd w:val="clear" w:color="auto" w:fill="FFFFFF"/>
+        <w:tcBorders>
+          <w:left w:val="none" w:color="000000" w:sz="4" w:space="0"/>
+          <w:top w:val="none" w:color="000000" w:sz="4" w:space="0"/>
           <w:right w:val="single" w:color="000000" w:sz="4" w:space="0" w:themeColor="accent3" w:themeTint="98"/>
-          <w:bottom w:val="none"/>
+          <w:bottom w:val="none" w:color="000000" w:sz="4" w:space="0"/>
         </w:tcBorders>
       </w:tcPr>
     </w:tblStylePr>
@@ -8791,9 +8830,9 @@
       <w:tcPr>
         <w:shd w:val="clear" w:color="auto" w:fill="FFFFFF" w:themeFill="light1"/>
         <w:tcBorders>
-          <w:left w:val="none"/>
-          <w:top w:val="none"/>
-          <w:right w:val="none"/>
+          <w:left w:val="none" w:color="000000" w:sz="4" w:space="0"/>
+          <w:top w:val="none" w:color="000000" w:sz="4" w:space="0"/>
+          <w:right w:val="none" w:color="000000" w:sz="4" w:space="0"/>
           <w:bottom w:val="single" w:color="000000" w:sz="4" w:space="0" w:themeColor="accent3" w:themeTint="98"/>
         </w:tcBorders>
       </w:tcPr>
@@ -8806,12 +8845,12 @@
         <w:sz w:val="22"/>
       </w:rPr>
       <w:tcPr>
-        <w:shd w:color="auto" w:fill="FFFFFF"/>
+        <w:shd w:val="clear" w:color="auto" w:fill="FFFFFF"/>
         <w:tcBorders>
           <w:left w:val="single" w:color="000000" w:sz="4" w:space="0" w:themeColor="accent3" w:themeTint="98"/>
-          <w:top w:val="none"/>
-          <w:right w:val="none"/>
-          <w:bottom w:val="none"/>
+          <w:top w:val="none" w:color="000000" w:sz="4" w:space="0"/>
+          <w:right w:val="none" w:color="000000" w:sz="4" w:space="0"/>
+          <w:bottom w:val="none" w:color="000000" w:sz="4" w:space="0"/>
         </w:tcBorders>
       </w:tcPr>
     </w:tblStylePr>
@@ -8825,10 +8864,10 @@
       <w:tcPr>
         <w:shd w:val="clear" w:color="auto" w:fill="FFFFFF" w:themeFill="light1"/>
         <w:tcBorders>
-          <w:left w:val="none"/>
+          <w:left w:val="none" w:color="000000" w:sz="4" w:space="0"/>
           <w:top w:val="single" w:color="000000" w:sz="4" w:space="0" w:themeColor="accent3" w:themeTint="98"/>
-          <w:right w:val="none"/>
-          <w:bottom w:val="none"/>
+          <w:right w:val="none" w:color="000000" w:sz="4" w:space="0"/>
+          <w:bottom w:val="none" w:color="000000" w:sz="4" w:space="0"/>
         </w:tcBorders>
       </w:tcPr>
     </w:tblStylePr>
@@ -8840,9 +8879,9 @@
       </w:rPr>
     </w:tblStylePr>
   </w:style>
-  <w:style w:type="table" w:styleId="148">
+  <w:style w:type="table" w:styleId="509">
     <w:name w:val="List Table 7 Colorful - Accent 4"/>
-    <w:basedOn w:val="382"/>
+    <w:basedOn w:val="557"/>
     <w:uiPriority w:val="99"/>
     <w:pPr>
       <w:spacing w:lineRule="auto" w:line="240" w:after="0"/>
@@ -8888,12 +8927,12 @@
         <w:jc w:val="right"/>
       </w:pPr>
       <w:tcPr>
-        <w:shd w:color="auto" w:fill="FFFFFF"/>
-        <w:tcBorders>
-          <w:left w:val="none"/>
-          <w:top w:val="none"/>
+        <w:shd w:val="clear" w:color="auto" w:fill="FFFFFF"/>
+        <w:tcBorders>
+          <w:left w:val="none" w:color="000000" w:sz="4" w:space="0"/>
+          <w:top w:val="none" w:color="000000" w:sz="4" w:space="0"/>
           <w:right w:val="single" w:color="000000" w:sz="4" w:space="0" w:themeColor="accent4" w:themeTint="9A"/>
-          <w:bottom w:val="none"/>
+          <w:bottom w:val="none" w:color="000000" w:sz="4" w:space="0"/>
         </w:tcBorders>
       </w:tcPr>
     </w:tblStylePr>
@@ -8907,9 +8946,9 @@
       <w:tcPr>
         <w:shd w:val="clear" w:color="auto" w:fill="FFFFFF" w:themeFill="light1"/>
         <w:tcBorders>
-          <w:left w:val="none"/>
-          <w:top w:val="none"/>
-          <w:right w:val="none"/>
+          <w:left w:val="none" w:color="000000" w:sz="4" w:space="0"/>
+          <w:top w:val="none" w:color="000000" w:sz="4" w:space="0"/>
+          <w:right w:val="none" w:color="000000" w:sz="4" w:space="0"/>
           <w:bottom w:val="single" w:color="000000" w:sz="4" w:space="0" w:themeColor="accent4" w:themeTint="9A"/>
         </w:tcBorders>
       </w:tcPr>
@@ -8922,12 +8961,12 @@
         <w:sz w:val="22"/>
       </w:rPr>
       <w:tcPr>
-        <w:shd w:color="auto" w:fill="FFFFFF"/>
+        <w:shd w:val="clear" w:color="auto" w:fill="FFFFFF"/>
         <w:tcBorders>
           <w:left w:val="single" w:color="000000" w:sz="4" w:space="0" w:themeColor="accent4" w:themeTint="9A"/>
-          <w:top w:val="none"/>
-          <w:right w:val="none"/>
-          <w:bottom w:val="none"/>
+          <w:top w:val="none" w:color="000000" w:sz="4" w:space="0"/>
+          <w:right w:val="none" w:color="000000" w:sz="4" w:space="0"/>
+          <w:bottom w:val="none" w:color="000000" w:sz="4" w:space="0"/>
         </w:tcBorders>
       </w:tcPr>
     </w:tblStylePr>
@@ -8941,10 +8980,10 @@
       <w:tcPr>
         <w:shd w:val="clear" w:color="auto" w:fill="FFFFFF" w:themeFill="light1"/>
         <w:tcBorders>
-          <w:left w:val="none"/>
+          <w:left w:val="none" w:color="000000" w:sz="4" w:space="0"/>
           <w:top w:val="single" w:color="000000" w:sz="4" w:space="0" w:themeColor="accent4" w:themeTint="9A"/>
-          <w:right w:val="none"/>
-          <w:bottom w:val="none"/>
+          <w:right w:val="none" w:color="000000" w:sz="4" w:space="0"/>
+          <w:bottom w:val="none" w:color="000000" w:sz="4" w:space="0"/>
         </w:tcBorders>
       </w:tcPr>
     </w:tblStylePr>
@@ -8956,9 +8995,9 @@
       </w:rPr>
     </w:tblStylePr>
   </w:style>
-  <w:style w:type="table" w:styleId="149">
+  <w:style w:type="table" w:styleId="510">
     <w:name w:val="List Table 7 Colorful - Accent 5"/>
-    <w:basedOn w:val="382"/>
+    <w:basedOn w:val="557"/>
     <w:uiPriority w:val="99"/>
     <w:pPr>
       <w:spacing w:lineRule="auto" w:line="240" w:after="0"/>
@@ -9004,12 +9043,12 @@
         <w:jc w:val="right"/>
       </w:pPr>
       <w:tcPr>
-        <w:shd w:color="auto" w:fill="FFFFFF"/>
-        <w:tcBorders>
-          <w:left w:val="none"/>
-          <w:top w:val="none"/>
+        <w:shd w:val="clear" w:color="auto" w:fill="FFFFFF"/>
+        <w:tcBorders>
+          <w:left w:val="none" w:color="000000" w:sz="4" w:space="0"/>
+          <w:top w:val="none" w:color="000000" w:sz="4" w:space="0"/>
           <w:right w:val="single" w:color="000000" w:sz="4" w:space="0" w:themeColor="accent5" w:themeTint="9A"/>
-          <w:bottom w:val="none"/>
+          <w:bottom w:val="none" w:color="000000" w:sz="4" w:space="0"/>
         </w:tcBorders>
       </w:tcPr>
     </w:tblStylePr>
@@ -9023,9 +9062,9 @@
       <w:tcPr>
         <w:shd w:val="clear" w:color="auto" w:fill="FFFFFF" w:themeFill="light1"/>
         <w:tcBorders>
-          <w:left w:val="none"/>
-          <w:top w:val="none"/>
-          <w:right w:val="none"/>
+          <w:left w:val="none" w:color="000000" w:sz="4" w:space="0"/>
+          <w:top w:val="none" w:color="000000" w:sz="4" w:space="0"/>
+          <w:right w:val="none" w:color="000000" w:sz="4" w:space="0"/>
           <w:bottom w:val="single" w:color="000000" w:sz="4" w:space="0" w:themeColor="accent5" w:themeTint="9A"/>
         </w:tcBorders>
       </w:tcPr>
@@ -9038,12 +9077,12 @@
         <w:sz w:val="22"/>
       </w:rPr>
       <w:tcPr>
-        <w:shd w:color="auto" w:fill="FFFFFF"/>
+        <w:shd w:val="clear" w:color="auto" w:fill="FFFFFF"/>
         <w:tcBorders>
           <w:left w:val="single" w:color="000000" w:sz="4" w:space="0" w:themeColor="accent5" w:themeTint="9A"/>
-          <w:top w:val="none"/>
-          <w:right w:val="none"/>
-          <w:bottom w:val="none"/>
+          <w:top w:val="none" w:color="000000" w:sz="4" w:space="0"/>
+          <w:right w:val="none" w:color="000000" w:sz="4" w:space="0"/>
+          <w:bottom w:val="none" w:color="000000" w:sz="4" w:space="0"/>
         </w:tcBorders>
       </w:tcPr>
     </w:tblStylePr>
@@ -9057,10 +9096,10 @@
       <w:tcPr>
         <w:shd w:val="clear" w:color="auto" w:fill="FFFFFF" w:themeFill="light1"/>
         <w:tcBorders>
-          <w:left w:val="none"/>
+          <w:left w:val="none" w:color="000000" w:sz="4" w:space="0"/>
           <w:top w:val="single" w:color="000000" w:sz="4" w:space="0" w:themeColor="accent5" w:themeTint="9A"/>
-          <w:right w:val="none"/>
-          <w:bottom w:val="none"/>
+          <w:right w:val="none" w:color="000000" w:sz="4" w:space="0"/>
+          <w:bottom w:val="none" w:color="000000" w:sz="4" w:space="0"/>
         </w:tcBorders>
       </w:tcPr>
     </w:tblStylePr>
@@ -9072,9 +9111,9 @@
       </w:rPr>
     </w:tblStylePr>
   </w:style>
-  <w:style w:type="table" w:styleId="150">
+  <w:style w:type="table" w:styleId="511">
     <w:name w:val="List Table 7 Colorful - Accent 6"/>
-    <w:basedOn w:val="382"/>
+    <w:basedOn w:val="557"/>
     <w:uiPriority w:val="99"/>
     <w:pPr>
       <w:spacing w:lineRule="auto" w:line="240" w:after="0"/>
@@ -9120,12 +9159,12 @@
         <w:jc w:val="right"/>
       </w:pPr>
       <w:tcPr>
-        <w:shd w:color="auto" w:fill="FFFFFF"/>
-        <w:tcBorders>
-          <w:left w:val="none"/>
-          <w:top w:val="none"/>
+        <w:shd w:val="clear" w:color="auto" w:fill="FFFFFF"/>
+        <w:tcBorders>
+          <w:left w:val="none" w:color="000000" w:sz="4" w:space="0"/>
+          <w:top w:val="none" w:color="000000" w:sz="4" w:space="0"/>
           <w:right w:val="single" w:color="000000" w:sz="4" w:space="0" w:themeColor="accent6" w:themeTint="98"/>
-          <w:bottom w:val="none"/>
+          <w:bottom w:val="none" w:color="000000" w:sz="4" w:space="0"/>
         </w:tcBorders>
       </w:tcPr>
     </w:tblStylePr>
@@ -9139,9 +9178,9 @@
       <w:tcPr>
         <w:shd w:val="clear" w:color="auto" w:fill="FFFFFF" w:themeFill="light1"/>
         <w:tcBorders>
-          <w:left w:val="none"/>
-          <w:top w:val="none"/>
-          <w:right w:val="none"/>
+          <w:left w:val="none" w:color="000000" w:sz="4" w:space="0"/>
+          <w:top w:val="none" w:color="000000" w:sz="4" w:space="0"/>
+          <w:right w:val="none" w:color="000000" w:sz="4" w:space="0"/>
           <w:bottom w:val="single" w:color="000000" w:sz="4" w:space="0" w:themeColor="accent6" w:themeTint="98"/>
         </w:tcBorders>
       </w:tcPr>
@@ -9154,12 +9193,12 @@
         <w:sz w:val="22"/>
       </w:rPr>
       <w:tcPr>
-        <w:shd w:color="auto" w:fill="FFFFFF"/>
+        <w:shd w:val="clear" w:color="auto" w:fill="FFFFFF"/>
         <w:tcBorders>
           <w:left w:val="single" w:color="000000" w:sz="4" w:space="0" w:themeColor="accent6" w:themeTint="98"/>
-          <w:top w:val="none"/>
-          <w:right w:val="none"/>
-          <w:bottom w:val="none"/>
+          <w:top w:val="none" w:color="000000" w:sz="4" w:space="0"/>
+          <w:right w:val="none" w:color="000000" w:sz="4" w:space="0"/>
+          <w:bottom w:val="none" w:color="000000" w:sz="4" w:space="0"/>
         </w:tcBorders>
       </w:tcPr>
     </w:tblStylePr>
@@ -9173,10 +9212,10 @@
       <w:tcPr>
         <w:shd w:val="clear" w:color="auto" w:fill="FFFFFF" w:themeFill="light1"/>
         <w:tcBorders>
-          <w:left w:val="none"/>
+          <w:left w:val="none" w:color="000000" w:sz="4" w:space="0"/>
           <w:top w:val="single" w:color="000000" w:sz="4" w:space="0" w:themeColor="accent6" w:themeTint="98"/>
-          <w:right w:val="none"/>
-          <w:bottom w:val="none"/>
+          <w:right w:val="none" w:color="000000" w:sz="4" w:space="0"/>
+          <w:bottom w:val="none" w:color="000000" w:sz="4" w:space="0"/>
         </w:tcBorders>
       </w:tcPr>
     </w:tblStylePr>
@@ -9188,9 +9227,9 @@
       </w:rPr>
     </w:tblStylePr>
   </w:style>
-  <w:style w:type="table" w:styleId="151">
+  <w:style w:type="table" w:styleId="512">
     <w:name w:val="Lined - Accent"/>
-    <w:basedOn w:val="382"/>
+    <w:basedOn w:val="557"/>
     <w:uiPriority w:val="99"/>
     <w:rPr>
       <w:color w:val="404040"/>
@@ -9278,9 +9317,9 @@
       </w:tcPr>
     </w:tblStylePr>
   </w:style>
-  <w:style w:type="table" w:styleId="152">
+  <w:style w:type="table" w:styleId="513">
     <w:name w:val="Lined - Accent 1"/>
-    <w:basedOn w:val="382"/>
+    <w:basedOn w:val="557"/>
     <w:uiPriority w:val="99"/>
     <w:rPr>
       <w:color w:val="404040"/>
@@ -9368,9 +9407,9 @@
       </w:tcPr>
     </w:tblStylePr>
   </w:style>
-  <w:style w:type="table" w:styleId="153">
+  <w:style w:type="table" w:styleId="514">
     <w:name w:val="Lined - Accent 2"/>
-    <w:basedOn w:val="382"/>
+    <w:basedOn w:val="557"/>
     <w:uiPriority w:val="99"/>
     <w:rPr>
       <w:color w:val="404040"/>
@@ -9458,9 +9497,9 @@
       </w:tcPr>
     </w:tblStylePr>
   </w:style>
-  <w:style w:type="table" w:styleId="154">
+  <w:style w:type="table" w:styleId="515">
     <w:name w:val="Lined - Accent 3"/>
-    <w:basedOn w:val="382"/>
+    <w:basedOn w:val="557"/>
     <w:uiPriority w:val="99"/>
     <w:rPr>
       <w:color w:val="404040"/>
@@ -9548,9 +9587,9 @@
       </w:tcPr>
     </w:tblStylePr>
   </w:style>
-  <w:style w:type="table" w:styleId="155">
+  <w:style w:type="table" w:styleId="516">
     <w:name w:val="Lined - Accent 4"/>
-    <w:basedOn w:val="382"/>
+    <w:basedOn w:val="557"/>
     <w:uiPriority w:val="99"/>
     <w:rPr>
       <w:color w:val="404040"/>
@@ -9638,9 +9677,9 @@
       </w:tcPr>
     </w:tblStylePr>
   </w:style>
-  <w:style w:type="table" w:styleId="156">
+  <w:style w:type="table" w:styleId="517">
     <w:name w:val="Lined - Accent 5"/>
-    <w:basedOn w:val="382"/>
+    <w:basedOn w:val="557"/>
     <w:uiPriority w:val="99"/>
     <w:rPr>
       <w:color w:val="404040"/>
@@ -9728,9 +9767,9 @@
       </w:tcPr>
     </w:tblStylePr>
   </w:style>
-  <w:style w:type="table" w:styleId="157">
+  <w:style w:type="table" w:styleId="518">
     <w:name w:val="Lined - Accent 6"/>
-    <w:basedOn w:val="382"/>
+    <w:basedOn w:val="557"/>
     <w:uiPriority w:val="99"/>
     <w:rPr>
       <w:color w:val="404040"/>
@@ -9818,9 +9857,9 @@
       </w:tcPr>
     </w:tblStylePr>
   </w:style>
-  <w:style w:type="table" w:styleId="158">
+  <w:style w:type="table" w:styleId="519">
     <w:name w:val="Bordered &amp; Lined - Accent"/>
-    <w:basedOn w:val="382"/>
+    <w:basedOn w:val="557"/>
     <w:uiPriority w:val="99"/>
     <w:rPr>
       <w:color w:val="404040"/>
@@ -9916,9 +9955,9 @@
       </w:tcPr>
     </w:tblStylePr>
   </w:style>
-  <w:style w:type="table" w:styleId="159">
+  <w:style w:type="table" w:styleId="520">
     <w:name w:val="Bordered &amp; Lined - Accent 1"/>
-    <w:basedOn w:val="382"/>
+    <w:basedOn w:val="557"/>
     <w:uiPriority w:val="99"/>
     <w:rPr>
       <w:color w:val="404040"/>
@@ -10014,9 +10053,9 @@
       </w:tcPr>
     </w:tblStylePr>
   </w:style>
-  <w:style w:type="table" w:styleId="160">
+  <w:style w:type="table" w:styleId="521">
     <w:name w:val="Bordered &amp; Lined - Accent 2"/>
-    <w:basedOn w:val="382"/>
+    <w:basedOn w:val="557"/>
     <w:uiPriority w:val="99"/>
     <w:rPr>
       <w:color w:val="404040"/>
@@ -10112,9 +10151,9 @@
       </w:tcPr>
     </w:tblStylePr>
   </w:style>
-  <w:style w:type="table" w:styleId="161">
+  <w:style w:type="table" w:styleId="522">
     <w:name w:val="Bordered &amp; Lined - Accent 3"/>
-    <w:basedOn w:val="382"/>
+    <w:basedOn w:val="557"/>
     <w:uiPriority w:val="99"/>
     <w:rPr>
       <w:color w:val="404040"/>
@@ -10210,9 +10249,9 @@
       </w:tcPr>
     </w:tblStylePr>
   </w:style>
-  <w:style w:type="table" w:styleId="162">
+  <w:style w:type="table" w:styleId="523">
     <w:name w:val="Bordered &amp; Lined - Accent 4"/>
-    <w:basedOn w:val="382"/>
+    <w:basedOn w:val="557"/>
     <w:uiPriority w:val="99"/>
     <w:rPr>
       <w:color w:val="404040"/>
@@ -10308,9 +10347,9 @@
       </w:tcPr>
     </w:tblStylePr>
   </w:style>
-  <w:style w:type="table" w:styleId="163">
+  <w:style w:type="table" w:styleId="524">
     <w:name w:val="Bordered &amp; Lined - Accent 5"/>
-    <w:basedOn w:val="382"/>
+    <w:basedOn w:val="557"/>
     <w:uiPriority w:val="99"/>
     <w:rPr>
       <w:color w:val="404040"/>
@@ -10406,9 +10445,9 @@
       </w:tcPr>
     </w:tblStylePr>
   </w:style>
-  <w:style w:type="table" w:styleId="164">
+  <w:style w:type="table" w:styleId="525">
     <w:name w:val="Bordered &amp; Lined - Accent 6"/>
-    <w:basedOn w:val="382"/>
+    <w:basedOn w:val="557"/>
     <w:uiPriority w:val="99"/>
     <w:rPr>
       <w:color w:val="404040"/>
@@ -10504,9 +10543,9 @@
       </w:tcPr>
     </w:tblStylePr>
   </w:style>
-  <w:style w:type="table" w:styleId="165">
+  <w:style w:type="table" w:styleId="526">
     <w:name w:val="Bordered"/>
-    <w:basedOn w:val="382"/>
+    <w:basedOn w:val="557"/>
     <w:uiPriority w:val="99"/>
     <w:pPr>
       <w:spacing w:lineRule="auto" w:line="240" w:after="0"/>
@@ -10583,9 +10622,9 @@
       </w:tcPr>
     </w:tblStylePr>
   </w:style>
-  <w:style w:type="table" w:styleId="166">
+  <w:style w:type="table" w:styleId="527">
     <w:name w:val="Bordered - Accent 1"/>
-    <w:basedOn w:val="382"/>
+    <w:basedOn w:val="557"/>
     <w:uiPriority w:val="99"/>
     <w:pPr>
       <w:spacing w:lineRule="auto" w:line="240" w:after="0"/>
@@ -10662,9 +10701,9 @@
       </w:tcPr>
     </w:tblStylePr>
   </w:style>
-  <w:style w:type="table" w:styleId="167">
+  <w:style w:type="table" w:styleId="528">
     <w:name w:val="Bordered - Accent 2"/>
-    <w:basedOn w:val="382"/>
+    <w:basedOn w:val="557"/>
     <w:uiPriority w:val="99"/>
     <w:pPr>
       <w:spacing w:lineRule="auto" w:line="240" w:after="0"/>
@@ -10741,9 +10780,9 @@
       </w:tcPr>
     </w:tblStylePr>
   </w:style>
-  <w:style w:type="table" w:styleId="168">
+  <w:style w:type="table" w:styleId="529">
     <w:name w:val="Bordered - Accent 3"/>
-    <w:basedOn w:val="382"/>
+    <w:basedOn w:val="557"/>
     <w:uiPriority w:val="99"/>
     <w:pPr>
       <w:spacing w:lineRule="auto" w:line="240" w:after="0"/>
@@ -10820,9 +10859,9 @@
       </w:tcPr>
     </w:tblStylePr>
   </w:style>
-  <w:style w:type="table" w:styleId="169">
+  <w:style w:type="table" w:styleId="530">
     <w:name w:val="Bordered - Accent 4"/>
-    <w:basedOn w:val="382"/>
+    <w:basedOn w:val="557"/>
     <w:uiPriority w:val="99"/>
     <w:pPr>
       <w:spacing w:lineRule="auto" w:line="240" w:after="0"/>
@@ -10899,9 +10938,9 @@
       </w:tcPr>
     </w:tblStylePr>
   </w:style>
-  <w:style w:type="table" w:styleId="170">
+  <w:style w:type="table" w:styleId="531">
     <w:name w:val="Bordered - Accent 5"/>
-    <w:basedOn w:val="382"/>
+    <w:basedOn w:val="557"/>
     <w:uiPriority w:val="99"/>
     <w:pPr>
       <w:spacing w:lineRule="auto" w:line="240" w:after="0"/>
@@ -10978,9 +11017,9 @@
       </w:tcPr>
     </w:tblStylePr>
   </w:style>
-  <w:style w:type="table" w:styleId="171">
+  <w:style w:type="table" w:styleId="532">
     <w:name w:val="Bordered - Accent 6"/>
-    <w:basedOn w:val="382"/>
+    <w:basedOn w:val="557"/>
     <w:uiPriority w:val="99"/>
     <w:pPr>
       <w:spacing w:lineRule="auto" w:line="240" w:after="0"/>
@@ -11057,7 +11096,7 @@
       </w:tcPr>
     </w:tblStylePr>
   </w:style>
-  <w:style w:type="character" w:styleId="172">
+  <w:style w:type="character" w:styleId="533">
     <w:name w:val="Hyperlink"/>
     <w:uiPriority w:val="99"/>
     <w:unhideWhenUsed/>
@@ -11066,10 +11105,10 @@
       <w:u w:val="single"/>
     </w:rPr>
   </w:style>
-  <w:style w:type="paragraph" w:styleId="173">
+  <w:style w:type="paragraph" w:styleId="534">
     <w:name w:val="footnote text"/>
-    <w:basedOn w:val="372"/>
-    <w:link w:val="174"/>
+    <w:basedOn w:val="547"/>
+    <w:link w:val="535"/>
     <w:uiPriority w:val="99"/>
     <w:semiHidden/>
     <w:unhideWhenUsed/>
@@ -11080,27 +11119,26 @@
       <w:spacing w:lineRule="auto" w:line="240" w:after="40"/>
     </w:pPr>
   </w:style>
-  <w:style w:type="character" w:styleId="174">
+  <w:style w:type="character" w:styleId="535">
     <w:name w:val="Footnote Text Char"/>
-    <w:link w:val="173"/>
+    <w:link w:val="534"/>
     <w:uiPriority w:val="99"/>
     <w:rPr>
       <w:sz w:val="18"/>
     </w:rPr>
   </w:style>
-  <w:style w:type="character" w:styleId="175">
+  <w:style w:type="character" w:styleId="536">
     <w:name w:val="footnote reference"/>
-    <w:basedOn w:val="9"/>
     <w:uiPriority w:val="99"/>
     <w:unhideWhenUsed/>
     <w:rPr>
       <w:vertAlign w:val="superscript"/>
     </w:rPr>
   </w:style>
-  <w:style w:type="paragraph" w:styleId="176">
+  <w:style w:type="paragraph" w:styleId="537">
     <w:name w:val="toc 1"/>
-    <w:basedOn w:val="372"/>
-    <w:next w:val="372"/>
+    <w:basedOn w:val="547"/>
+    <w:next w:val="547"/>
     <w:uiPriority w:val="39"/>
     <w:unhideWhenUsed/>
     <w:pPr>
@@ -11108,10 +11146,10 @@
       <w:spacing w:after="57"/>
     </w:pPr>
   </w:style>
-  <w:style w:type="paragraph" w:styleId="177">
+  <w:style w:type="paragraph" w:styleId="538">
     <w:name w:val="toc 2"/>
-    <w:basedOn w:val="372"/>
-    <w:next w:val="372"/>
+    <w:basedOn w:val="547"/>
+    <w:next w:val="547"/>
     <w:uiPriority w:val="39"/>
     <w:unhideWhenUsed/>
     <w:pPr>
@@ -11119,10 +11157,10 @@
       <w:spacing w:after="57"/>
     </w:pPr>
   </w:style>
-  <w:style w:type="paragraph" w:styleId="178">
+  <w:style w:type="paragraph" w:styleId="539">
     <w:name w:val="toc 3"/>
-    <w:basedOn w:val="372"/>
-    <w:next w:val="372"/>
+    <w:basedOn w:val="547"/>
+    <w:next w:val="547"/>
     <w:uiPriority w:val="39"/>
     <w:unhideWhenUsed/>
     <w:pPr>
@@ -11130,10 +11168,10 @@
       <w:spacing w:after="57"/>
     </w:pPr>
   </w:style>
-  <w:style w:type="paragraph" w:styleId="179">
+  <w:style w:type="paragraph" w:styleId="540">
     <w:name w:val="toc 4"/>
-    <w:basedOn w:val="372"/>
-    <w:next w:val="372"/>
+    <w:basedOn w:val="547"/>
+    <w:next w:val="547"/>
     <w:uiPriority w:val="39"/>
     <w:unhideWhenUsed/>
     <w:pPr>
@@ -11141,10 +11179,10 @@
       <w:spacing w:after="57"/>
     </w:pPr>
   </w:style>
-  <w:style w:type="paragraph" w:styleId="180">
+  <w:style w:type="paragraph" w:styleId="541">
     <w:name w:val="toc 5"/>
-    <w:basedOn w:val="372"/>
-    <w:next w:val="372"/>
+    <w:basedOn w:val="547"/>
+    <w:next w:val="547"/>
     <w:uiPriority w:val="39"/>
     <w:unhideWhenUsed/>
     <w:pPr>
@@ -11152,10 +11190,10 @@
       <w:spacing w:after="57"/>
     </w:pPr>
   </w:style>
-  <w:style w:type="paragraph" w:styleId="181">
+  <w:style w:type="paragraph" w:styleId="542">
     <w:name w:val="toc 6"/>
-    <w:basedOn w:val="372"/>
-    <w:next w:val="372"/>
+    <w:basedOn w:val="547"/>
+    <w:next w:val="547"/>
     <w:uiPriority w:val="39"/>
     <w:unhideWhenUsed/>
     <w:pPr>
@@ -11163,10 +11201,10 @@
       <w:spacing w:after="57"/>
     </w:pPr>
   </w:style>
-  <w:style w:type="paragraph" w:styleId="182">
+  <w:style w:type="paragraph" w:styleId="543">
     <w:name w:val="toc 7"/>
-    <w:basedOn w:val="372"/>
-    <w:next w:val="372"/>
+    <w:basedOn w:val="547"/>
+    <w:next w:val="547"/>
     <w:uiPriority w:val="39"/>
     <w:unhideWhenUsed/>
     <w:pPr>
@@ -11174,10 +11212,10 @@
       <w:spacing w:after="57"/>
     </w:pPr>
   </w:style>
-  <w:style w:type="paragraph" w:styleId="183">
+  <w:style w:type="paragraph" w:styleId="544">
     <w:name w:val="toc 8"/>
-    <w:basedOn w:val="372"/>
-    <w:next w:val="372"/>
+    <w:basedOn w:val="547"/>
+    <w:next w:val="547"/>
     <w:uiPriority w:val="39"/>
     <w:unhideWhenUsed/>
     <w:pPr>
@@ -11185,10 +11223,10 @@
       <w:spacing w:after="57"/>
     </w:pPr>
   </w:style>
-  <w:style w:type="paragraph" w:styleId="184">
+  <w:style w:type="paragraph" w:styleId="545">
     <w:name w:val="toc 9"/>
-    <w:basedOn w:val="372"/>
-    <w:next w:val="372"/>
+    <w:basedOn w:val="547"/>
+    <w:next w:val="547"/>
     <w:uiPriority w:val="39"/>
     <w:unhideWhenUsed/>
     <w:pPr>
@@ -11196,19 +11234,19 @@
       <w:spacing w:after="57"/>
     </w:pPr>
   </w:style>
-  <w:style w:type="paragraph" w:styleId="185">
+  <w:style w:type="paragraph" w:styleId="546">
     <w:name w:val="TOC Heading"/>
     <w:uiPriority w:val="39"/>
     <w:unhideWhenUsed/>
   </w:style>
-  <w:style w:type="paragraph" w:styleId="372" w:default="1">
+  <w:style w:type="paragraph" w:styleId="547" w:default="1">
     <w:name w:val="Normal"/>
     <w:qFormat/>
   </w:style>
-  <w:style w:type="paragraph" w:styleId="373">
+  <w:style w:type="paragraph" w:styleId="548">
     <w:name w:val="Heading 1"/>
-    <w:basedOn w:val="372"/>
-    <w:next w:val="372"/>
+    <w:basedOn w:val="547"/>
+    <w:next w:val="547"/>
     <w:qFormat/>
     <w:uiPriority w:val="9"/>
     <w:rPr>
@@ -11226,10 +11264,10 @@
       <w:outlineLvl w:val="0"/>
     </w:pPr>
   </w:style>
-  <w:style w:type="paragraph" w:styleId="374">
+  <w:style w:type="paragraph" w:styleId="549">
     <w:name w:val="Heading 2"/>
-    <w:basedOn w:val="372"/>
-    <w:next w:val="372"/>
+    <w:basedOn w:val="547"/>
+    <w:next w:val="547"/>
     <w:qFormat/>
     <w:uiPriority w:val="9"/>
     <w:unhideWhenUsed/>
@@ -11247,10 +11285,10 @@
       <w:outlineLvl w:val="1"/>
     </w:pPr>
   </w:style>
-  <w:style w:type="paragraph" w:styleId="375">
+  <w:style w:type="paragraph" w:styleId="550">
     <w:name w:val="Heading 3"/>
-    <w:basedOn w:val="372"/>
-    <w:next w:val="372"/>
+    <w:basedOn w:val="547"/>
+    <w:next w:val="547"/>
     <w:qFormat/>
     <w:uiPriority w:val="9"/>
     <w:unhideWhenUsed/>
@@ -11271,10 +11309,10 @@
       <w:outlineLvl w:val="2"/>
     </w:pPr>
   </w:style>
-  <w:style w:type="paragraph" w:styleId="376">
+  <w:style w:type="paragraph" w:styleId="551">
     <w:name w:val="Heading 4"/>
-    <w:basedOn w:val="372"/>
-    <w:next w:val="372"/>
+    <w:basedOn w:val="547"/>
+    <w:next w:val="547"/>
     <w:qFormat/>
     <w:uiPriority w:val="9"/>
     <w:unhideWhenUsed/>
@@ -11291,10 +11329,10 @@
       <w:outlineLvl w:val="3"/>
     </w:pPr>
   </w:style>
-  <w:style w:type="paragraph" w:styleId="377">
+  <w:style w:type="paragraph" w:styleId="552">
     <w:name w:val="Heading 5"/>
-    <w:basedOn w:val="372"/>
-    <w:next w:val="372"/>
+    <w:basedOn w:val="547"/>
+    <w:next w:val="547"/>
     <w:qFormat/>
     <w:uiPriority w:val="9"/>
     <w:unhideWhenUsed/>
@@ -11313,10 +11351,10 @@
       <w:outlineLvl w:val="4"/>
     </w:pPr>
   </w:style>
-  <w:style w:type="paragraph" w:styleId="378">
+  <w:style w:type="paragraph" w:styleId="553">
     <w:name w:val="Heading 6"/>
-    <w:basedOn w:val="372"/>
-    <w:next w:val="372"/>
+    <w:basedOn w:val="547"/>
+    <w:next w:val="547"/>
     <w:qFormat/>
     <w:uiPriority w:val="9"/>
     <w:unhideWhenUsed/>
@@ -11335,10 +11373,10 @@
       <w:outlineLvl w:val="5"/>
     </w:pPr>
   </w:style>
-  <w:style w:type="paragraph" w:styleId="379">
+  <w:style w:type="paragraph" w:styleId="554">
     <w:name w:val="Heading 7"/>
-    <w:basedOn w:val="372"/>
-    <w:next w:val="372"/>
+    <w:basedOn w:val="547"/>
+    <w:next w:val="547"/>
     <w:qFormat/>
     <w:uiPriority w:val="9"/>
     <w:unhideWhenUsed/>
@@ -11357,10 +11395,10 @@
       <w:outlineLvl w:val="6"/>
     </w:pPr>
   </w:style>
-  <w:style w:type="paragraph" w:styleId="380">
+  <w:style w:type="paragraph" w:styleId="555">
     <w:name w:val="Heading 8"/>
-    <w:basedOn w:val="372"/>
-    <w:next w:val="372"/>
+    <w:basedOn w:val="547"/>
+    <w:next w:val="547"/>
     <w:qFormat/>
     <w:uiPriority w:val="9"/>
     <w:unhideWhenUsed/>
@@ -11377,10 +11415,10 @@
       <w:outlineLvl w:val="7"/>
     </w:pPr>
   </w:style>
-  <w:style w:type="paragraph" w:styleId="381">
+  <w:style w:type="paragraph" w:styleId="556">
     <w:name w:val="Heading 9"/>
-    <w:basedOn w:val="372"/>
-    <w:next w:val="372"/>
+    <w:basedOn w:val="547"/>
+    <w:next w:val="547"/>
     <w:qFormat/>
     <w:uiPriority w:val="9"/>
     <w:unhideWhenUsed/>
@@ -11399,7 +11437,7 @@
       <w:outlineLvl w:val="8"/>
     </w:pPr>
   </w:style>
-  <w:style w:type="table" w:styleId="382" w:default="1">
+  <w:style w:type="table" w:styleId="557" w:default="1">
     <w:name w:val="Normal Table"/>
     <w:uiPriority w:val="99"/>
     <w:semiHidden/>
@@ -11414,15 +11452,15 @@
       </w:tblCellMar>
     </w:tblPr>
   </w:style>
-  <w:style w:type="numbering" w:styleId="383" w:default="1">
+  <w:style w:type="numbering" w:styleId="558" w:default="1">
     <w:name w:val="No List"/>
     <w:uiPriority w:val="99"/>
     <w:semiHidden/>
     <w:unhideWhenUsed/>
   </w:style>
-  <w:style w:type="paragraph" w:styleId="384">
+  <w:style w:type="paragraph" w:styleId="559">
     <w:name w:val="Footer"/>
-    <w:basedOn w:val="372"/>
+    <w:basedOn w:val="547"/>
     <w:uiPriority w:val="99"/>
     <w:unhideWhenUsed/>
     <w:pPr>
@@ -11433,9 +11471,9 @@
       </w:tabs>
     </w:pPr>
   </w:style>
-  <w:style w:type="paragraph" w:styleId="385">
+  <w:style w:type="paragraph" w:styleId="560">
     <w:name w:val="Header"/>
-    <w:basedOn w:val="372"/>
+    <w:basedOn w:val="547"/>
     <w:uiPriority w:val="99"/>
     <w:unhideWhenUsed/>
     <w:pPr>
@@ -11446,7 +11484,7 @@
       </w:tabs>
     </w:pPr>
   </w:style>
-  <w:style w:type="paragraph" w:styleId="386">
+  <w:style w:type="paragraph" w:styleId="561">
     <w:name w:val="No Spacing"/>
     <w:qFormat/>
     <w:uiPriority w:val="1"/>
@@ -11454,10 +11492,10 @@
       <w:spacing w:lineRule="auto" w:line="240" w:after="0"/>
     </w:pPr>
   </w:style>
-  <w:style w:type="paragraph" w:styleId="387">
+  <w:style w:type="paragraph" w:styleId="562">
     <w:name w:val="Quote"/>
-    <w:basedOn w:val="372"/>
-    <w:next w:val="372"/>
+    <w:basedOn w:val="547"/>
+    <w:next w:val="547"/>
     <w:qFormat/>
     <w:uiPriority w:val="29"/>
     <w:rPr>
@@ -11472,10 +11510,10 @@
       <w:jc w:val="both"/>
     </w:pPr>
   </w:style>
-  <w:style w:type="paragraph" w:styleId="388">
+  <w:style w:type="paragraph" w:styleId="563">
     <w:name w:val="Subtitle"/>
-    <w:basedOn w:val="372"/>
-    <w:next w:val="372"/>
+    <w:basedOn w:val="547"/>
+    <w:next w:val="547"/>
     <w:qFormat/>
     <w:uiPriority w:val="11"/>
     <w:rPr>
@@ -11494,10 +11532,10 @@
       <w:outlineLvl w:val="0"/>
     </w:pPr>
   </w:style>
-  <w:style w:type="paragraph" w:styleId="389">
+  <w:style w:type="paragraph" w:styleId="564">
     <w:name w:val="Intense Quote"/>
-    <w:basedOn w:val="372"/>
-    <w:next w:val="372"/>
+    <w:basedOn w:val="547"/>
+    <w:next w:val="547"/>
     <w:qFormat/>
     <w:uiPriority w:val="30"/>
     <w:rPr>
@@ -11521,10 +11559,10 @@
       </w:pBdr>
     </w:pPr>
   </w:style>
-  <w:style w:type="paragraph" w:styleId="390">
+  <w:style w:type="paragraph" w:styleId="565">
     <w:name w:val="Title"/>
-    <w:basedOn w:val="372"/>
-    <w:next w:val="372"/>
+    <w:basedOn w:val="547"/>
+    <w:next w:val="547"/>
     <w:qFormat/>
     <w:uiPriority w:val="10"/>
     <w:rPr>
@@ -11544,9 +11582,9 @@
       <w:outlineLvl w:val="0"/>
     </w:pPr>
   </w:style>
-  <w:style w:type="paragraph" w:styleId="391">
+  <w:style w:type="paragraph" w:styleId="566">
     <w:name w:val="List Paragraph"/>
-    <w:basedOn w:val="372"/>
+    <w:basedOn w:val="547"/>
     <w:qFormat/>
     <w:uiPriority w:val="34"/>
     <w:pPr>
@@ -11554,7 +11592,7 @@
       <w:ind w:left="720"/>
     </w:pPr>
   </w:style>
-  <w:style w:type="character" w:styleId="397" w:default="1">
+  <w:style w:type="character" w:styleId="567" w:default="1">
     <w:name w:val="Default Paragraph Font"/>
     <w:uiPriority w:val="1"/>
     <w:semiHidden/>

</xml_diff>

<commit_message>
Agrego el documento terminado
</commit_message>
<xml_diff>
--- a/TareaArchOrd/documento.docx
+++ b/TareaArchOrd/documento.docx
@@ -6,6 +6,11 @@
       <w:pPr>
         <w:jc w:val="both"/>
       </w:pPr>
+      <w:r>
+        <w:rPr>
+          <w:lang w:val="undefined"/>
+        </w:rPr>
+      </w:r>
       <w:r>
         <w:t xml:space="preserve">Juan Fernando Rengifo Meneses.</w:t>
       </w:r>
@@ -16,7 +21,16 @@
         <w:jc w:val="both"/>
       </w:pPr>
       <w:r>
-        <w:t xml:space="preserve">Comparación algoritmos de ordenamiento:</w:t>
+        <w:t xml:space="preserve">Comparación </w:t>
+      </w:r>
+      <w:r>
+        <w:rPr>
+          <w:lang w:val="undefined"/>
+        </w:rPr>
+        <w:t xml:space="preserve">algoritmos </w:t>
+      </w:r>
+      <w:r>
+        <w:t xml:space="preserve">de ordenamiento:</w:t>
       </w:r>
       <w:r/>
     </w:p>
@@ -34,7 +48,7 @@
         <w:jc w:val="both"/>
       </w:pPr>
       <w:r>
-        <w:t xml:space="preserve">Tuve problemas para pensar la estructura del código para manejar los archivos que se iban generando con los números aleatorios y los que se generarían después de ordenarlos. </w:t>
+        <w:t xml:space="preserve">Tuve problemas para pensar la estructura del código, para manejar los archivos que se iban generando con los números aleatorios y los que se generarían después de ordenarlos. </w:t>
       </w:r>
       <w:r/>
     </w:p>
@@ -103,7 +117,7 @@
         <w:jc w:val="both"/>
       </w:pPr>
       <w:r>
-        <w:t xml:space="preserve">Son muchas cosas, como lo mencioné anteriormente el manejo de archivos de texto en C. </w:t>
+        <w:t xml:space="preserve">Son muchas cosas, como lo mencioné anteriormente, el manejo de archivos de texto en C. </w:t>
       </w:r>
       <w:r/>
     </w:p>
@@ -112,7 +126,15 @@
         <w:jc w:val="both"/>
       </w:pPr>
       <w:r>
-        <w:t xml:space="preserve">También aprendí a manejar la librería time.h, logrando calcular de forma más exacta el tiempo de ejecución de cada algorítmo de ordenamiento.</w:t>
+        <w:t xml:space="preserve">También aprendí a manejar la librería time.h, logrando calcular de forma más exacta el tiempo </w:t>
+      </w:r>
+      <w:r>
+        <w:rPr>
+          <w:lang w:val="es-CO"/>
+        </w:rPr>
+      </w:r>
+      <w:r>
+        <w:t xml:space="preserve">de ejecución de cada algorítmo de ordenamiento.</w:t>
       </w:r>
       <w:r/>
     </w:p>
@@ -178,7 +200,7 @@
         <w:position w:val="0"/>
         <w:sz w:val="22"/>
         <w:szCs w:val="22"/>
-        <w:lang w:val="en-US" w:bidi="ar-SA" w:eastAsia="en-US"/>
+        <w:lang w:val="es-CO" w:bidi="ar-SA" w:eastAsia="en-US"/>
       </w:rPr>
     </w:rPrDefault>
     <w:pPrDefault>

</xml_diff>